<commit_message>
Ajustes documentos descargables y fechas importantes
</commit_message>
<xml_diff>
--- a/files/TextPlain_CFP_br.docx
+++ b/files/TextPlain_CFP_br.docx
@@ -4,8 +4,8 @@
   <w:body>
     <w:p>
       <w:pPr>
-        <w:spacing w:after="200" w:line="240" w:lineRule="auto"/>
-        <w:jc w:val="both"/>
+        <w:spacing w:before="77" w:after="0" w:line="240" w:lineRule="auto"/>
+        <w:ind w:right="-340"/>
         <w:rPr>
           <w:rFonts w:ascii="Times New Roman" w:eastAsia="Times New Roman" w:hAnsi="Times New Roman" w:cs="Times New Roman"/>
           <w:sz w:val="24"/>
@@ -19,6 +19,2839 @@
           <w:color w:val="000000"/>
           <w:lang w:val="es-CO"/>
         </w:rPr>
+        <w:t xml:space="preserve">------------------------------------------------------------------------------ </w:t>
+      </w:r>
+    </w:p>
+    <w:p>
+      <w:pPr>
+        <w:spacing w:before="77" w:after="0" w:line="240" w:lineRule="auto"/>
+        <w:rPr>
+          <w:rFonts w:ascii="Times New Roman" w:eastAsia="Times New Roman" w:hAnsi="Times New Roman" w:cs="Times New Roman"/>
+          <w:sz w:val="24"/>
+          <w:szCs w:val="24"/>
+          <w:lang w:val="es-CO"/>
+        </w:rPr>
+      </w:pPr>
+      <w:r>
+        <w:rPr>
+          <w:rFonts w:ascii="Arial" w:eastAsia="Times New Roman" w:hAnsi="Arial" w:cs="Arial"/>
+          <w:color w:val="000000"/>
+          <w:lang w:val="es-CO"/>
+        </w:rPr>
+        <w:t xml:space="preserve">Chamadas de </w:t>
+      </w:r>
+      <w:proofErr w:type="spellStart"/>
+      <w:r>
+        <w:rPr>
+          <w:rFonts w:ascii="Arial" w:eastAsia="Times New Roman" w:hAnsi="Arial" w:cs="Arial"/>
+          <w:color w:val="000000"/>
+          <w:lang w:val="es-CO"/>
+        </w:rPr>
+        <w:t>Trabalho</w:t>
+      </w:r>
+      <w:proofErr w:type="spellEnd"/>
+    </w:p>
+    <w:p>
+      <w:pPr>
+        <w:spacing w:before="77" w:after="0" w:line="240" w:lineRule="auto"/>
+        <w:rPr>
+          <w:rFonts w:ascii="Times New Roman" w:eastAsia="Times New Roman" w:hAnsi="Times New Roman" w:cs="Times New Roman"/>
+          <w:sz w:val="24"/>
+          <w:szCs w:val="24"/>
+          <w:lang w:val="es-CO"/>
+        </w:rPr>
+      </w:pPr>
+      <w:proofErr w:type="spellStart"/>
+      <w:r>
+        <w:rPr>
+          <w:rFonts w:ascii="Arial" w:eastAsia="Times New Roman" w:hAnsi="Arial" w:cs="Arial"/>
+          <w:color w:val="000000"/>
+          <w:lang w:val="es-CO"/>
+        </w:rPr>
+        <w:t>CALL</w:t>
+      </w:r>
+      <w:proofErr w:type="spellEnd"/>
+      <w:r>
+        <w:rPr>
+          <w:rFonts w:ascii="Arial" w:eastAsia="Times New Roman" w:hAnsi="Arial" w:cs="Arial"/>
+          <w:color w:val="000000"/>
+          <w:lang w:val="es-CO"/>
+        </w:rPr>
+        <w:t xml:space="preserve"> </w:t>
+      </w:r>
+      <w:proofErr w:type="spellStart"/>
+      <w:r>
+        <w:rPr>
+          <w:rFonts w:ascii="Arial" w:eastAsia="Times New Roman" w:hAnsi="Arial" w:cs="Arial"/>
+          <w:color w:val="000000"/>
+          <w:lang w:val="es-CO"/>
+        </w:rPr>
+        <w:t>FOR</w:t>
+      </w:r>
+      <w:proofErr w:type="spellEnd"/>
+      <w:r>
+        <w:rPr>
+          <w:rFonts w:ascii="Arial" w:eastAsia="Times New Roman" w:hAnsi="Arial" w:cs="Arial"/>
+          <w:color w:val="000000"/>
+          <w:lang w:val="es-CO"/>
+        </w:rPr>
+        <w:t xml:space="preserve"> </w:t>
+      </w:r>
+      <w:proofErr w:type="spellStart"/>
+      <w:r>
+        <w:rPr>
+          <w:rFonts w:ascii="Arial" w:eastAsia="Times New Roman" w:hAnsi="Arial" w:cs="Arial"/>
+          <w:color w:val="000000"/>
+          <w:lang w:val="es-CO"/>
+        </w:rPr>
+        <w:t>PAPERS</w:t>
+      </w:r>
+      <w:proofErr w:type="spellEnd"/>
+    </w:p>
+    <w:p>
+      <w:pPr>
+        <w:spacing w:before="77" w:after="0" w:line="240" w:lineRule="auto"/>
+        <w:rPr>
+          <w:rFonts w:ascii="Times New Roman" w:eastAsia="Times New Roman" w:hAnsi="Times New Roman" w:cs="Times New Roman"/>
+          <w:sz w:val="24"/>
+          <w:szCs w:val="24"/>
+          <w:lang w:val="es-CO"/>
+        </w:rPr>
+      </w:pPr>
+      <w:r>
+        <w:rPr>
+          <w:rFonts w:ascii="Arial" w:eastAsia="Times New Roman" w:hAnsi="Arial" w:cs="Arial"/>
+          <w:color w:val="000000"/>
+          <w:lang w:val="es-CO"/>
+        </w:rPr>
+        <w:t xml:space="preserve">XXI </w:t>
+      </w:r>
+      <w:proofErr w:type="spellStart"/>
+      <w:r>
+        <w:rPr>
+          <w:rFonts w:ascii="Arial" w:eastAsia="Times New Roman" w:hAnsi="Arial" w:cs="Arial"/>
+          <w:color w:val="000000"/>
+          <w:lang w:val="es-CO"/>
+        </w:rPr>
+        <w:t>Congresso</w:t>
+      </w:r>
+      <w:proofErr w:type="spellEnd"/>
+      <w:r>
+        <w:rPr>
+          <w:rFonts w:ascii="Arial" w:eastAsia="Times New Roman" w:hAnsi="Arial" w:cs="Arial"/>
+          <w:color w:val="000000"/>
+          <w:lang w:val="es-CO"/>
+        </w:rPr>
+        <w:t xml:space="preserve"> Ibero-Americano de </w:t>
+      </w:r>
+      <w:proofErr w:type="spellStart"/>
+      <w:r>
+        <w:rPr>
+          <w:rFonts w:ascii="Arial" w:eastAsia="Times New Roman" w:hAnsi="Arial" w:cs="Arial"/>
+          <w:color w:val="000000"/>
+          <w:lang w:val="es-CO"/>
+        </w:rPr>
+        <w:t>Engenharia</w:t>
+      </w:r>
+      <w:proofErr w:type="spellEnd"/>
+      <w:r>
+        <w:rPr>
+          <w:rFonts w:ascii="Arial" w:eastAsia="Times New Roman" w:hAnsi="Arial" w:cs="Arial"/>
+          <w:color w:val="000000"/>
+          <w:lang w:val="es-CO"/>
+        </w:rPr>
+        <w:t xml:space="preserve"> de Software (</w:t>
+      </w:r>
+      <w:proofErr w:type="spellStart"/>
+      <w:r>
+        <w:rPr>
+          <w:rFonts w:ascii="Arial" w:eastAsia="Times New Roman" w:hAnsi="Arial" w:cs="Arial"/>
+          <w:color w:val="000000"/>
+          <w:lang w:val="es-CO"/>
+        </w:rPr>
+        <w:t>CIbSE</w:t>
+      </w:r>
+      <w:proofErr w:type="spellEnd"/>
+      <w:r>
+        <w:rPr>
+          <w:rFonts w:ascii="Arial" w:eastAsia="Times New Roman" w:hAnsi="Arial" w:cs="Arial"/>
+          <w:color w:val="000000"/>
+          <w:lang w:val="es-CO"/>
+        </w:rPr>
+        <w:t xml:space="preserve"> 2018)</w:t>
+      </w:r>
+    </w:p>
+    <w:p>
+      <w:pPr>
+        <w:spacing w:after="0" w:line="240" w:lineRule="auto"/>
+        <w:rPr>
+          <w:rFonts w:ascii="Times New Roman" w:eastAsia="Times New Roman" w:hAnsi="Times New Roman" w:cs="Times New Roman"/>
+          <w:sz w:val="24"/>
+          <w:szCs w:val="24"/>
+          <w:lang w:val="es-CO"/>
+        </w:rPr>
+      </w:pPr>
+    </w:p>
+    <w:p>
+      <w:pPr>
+        <w:spacing w:after="0" w:line="240" w:lineRule="auto"/>
+        <w:rPr>
+          <w:rFonts w:ascii="Times New Roman" w:eastAsia="Times New Roman" w:hAnsi="Times New Roman" w:cs="Times New Roman"/>
+          <w:sz w:val="24"/>
+          <w:szCs w:val="24"/>
+          <w:lang w:val="es-CO"/>
+        </w:rPr>
+      </w:pPr>
+      <w:r>
+        <w:rPr>
+          <w:rFonts w:ascii="Arial" w:eastAsia="Times New Roman" w:hAnsi="Arial" w:cs="Arial"/>
+          <w:color w:val="000000"/>
+          <w:lang w:val="es-CO"/>
+        </w:rPr>
+        <w:t xml:space="preserve">Bogotá, </w:t>
+      </w:r>
+      <w:proofErr w:type="spellStart"/>
+      <w:r>
+        <w:rPr>
+          <w:rFonts w:ascii="Arial" w:eastAsia="Times New Roman" w:hAnsi="Arial" w:cs="Arial"/>
+          <w:color w:val="000000"/>
+          <w:lang w:val="es-CO"/>
+        </w:rPr>
+        <w:t>Colômbia</w:t>
+      </w:r>
+      <w:proofErr w:type="spellEnd"/>
+      <w:r>
+        <w:rPr>
+          <w:rFonts w:ascii="Arial" w:eastAsia="Times New Roman" w:hAnsi="Arial" w:cs="Arial"/>
+          <w:color w:val="000000"/>
+          <w:lang w:val="es-CO"/>
+        </w:rPr>
+        <w:t>, 23 a 27 de abril de 2018</w:t>
+      </w:r>
+    </w:p>
+    <w:p>
+      <w:pPr>
+        <w:spacing w:after="0" w:line="240" w:lineRule="auto"/>
+        <w:rPr>
+          <w:rFonts w:ascii="Times New Roman" w:eastAsia="Times New Roman" w:hAnsi="Times New Roman" w:cs="Times New Roman"/>
+          <w:sz w:val="24"/>
+          <w:szCs w:val="24"/>
+          <w:lang w:val="es-CO"/>
+        </w:rPr>
+      </w:pPr>
+    </w:p>
+    <w:p>
+      <w:pPr>
+        <w:spacing w:after="0" w:line="240" w:lineRule="auto"/>
+        <w:ind w:right="-340"/>
+        <w:rPr>
+          <w:rFonts w:ascii="Times New Roman" w:eastAsia="Times New Roman" w:hAnsi="Times New Roman" w:cs="Times New Roman"/>
+          <w:sz w:val="24"/>
+          <w:szCs w:val="24"/>
+          <w:lang w:val="es-CO"/>
+        </w:rPr>
+      </w:pPr>
+      <w:r>
+        <w:rPr>
+          <w:rFonts w:ascii="Arial" w:eastAsia="Times New Roman" w:hAnsi="Arial" w:cs="Arial"/>
+          <w:color w:val="000000"/>
+          <w:lang w:val="es-CO"/>
+        </w:rPr>
+        <w:t>http://cibseconference.org</w:t>
+      </w:r>
+    </w:p>
+    <w:p>
+      <w:pPr>
+        <w:spacing w:after="0" w:line="240" w:lineRule="auto"/>
+        <w:rPr>
+          <w:rFonts w:ascii="Times New Roman" w:eastAsia="Times New Roman" w:hAnsi="Times New Roman" w:cs="Times New Roman"/>
+          <w:sz w:val="24"/>
+          <w:szCs w:val="24"/>
+          <w:lang w:val="es-CO"/>
+        </w:rPr>
+      </w:pPr>
+    </w:p>
+    <w:p>
+      <w:pPr>
+        <w:spacing w:after="200" w:line="240" w:lineRule="auto"/>
+        <w:jc w:val="both"/>
+        <w:rPr>
+          <w:rFonts w:ascii="Times New Roman" w:eastAsia="Times New Roman" w:hAnsi="Times New Roman" w:cs="Times New Roman"/>
+          <w:sz w:val="24"/>
+          <w:szCs w:val="24"/>
+          <w:lang w:val="es-CO"/>
+        </w:rPr>
+      </w:pPr>
+      <w:proofErr w:type="spellStart"/>
+      <w:r>
+        <w:rPr>
+          <w:rFonts w:ascii="Arial" w:eastAsia="Times New Roman" w:hAnsi="Arial" w:cs="Arial"/>
+          <w:color w:val="000000"/>
+          <w:lang w:val="es-CO"/>
+        </w:rPr>
+        <w:t>CIbSE</w:t>
+      </w:r>
+      <w:proofErr w:type="spellEnd"/>
+      <w:r>
+        <w:rPr>
+          <w:rFonts w:ascii="Arial" w:eastAsia="Times New Roman" w:hAnsi="Arial" w:cs="Arial"/>
+          <w:color w:val="000000"/>
+          <w:lang w:val="es-CO"/>
+        </w:rPr>
+        <w:t xml:space="preserve"> é o principal fórum de pesquisa/</w:t>
+      </w:r>
+      <w:proofErr w:type="spellStart"/>
+      <w:r>
+        <w:rPr>
+          <w:rFonts w:ascii="Arial" w:eastAsia="Times New Roman" w:hAnsi="Arial" w:cs="Arial"/>
+          <w:color w:val="000000"/>
+          <w:lang w:val="es-CO"/>
+        </w:rPr>
+        <w:t>investigação</w:t>
+      </w:r>
+      <w:proofErr w:type="spellEnd"/>
+      <w:r>
+        <w:rPr>
+          <w:rFonts w:ascii="Arial" w:eastAsia="Times New Roman" w:hAnsi="Arial" w:cs="Arial"/>
+          <w:color w:val="000000"/>
+          <w:lang w:val="es-CO"/>
+        </w:rPr>
+        <w:t xml:space="preserve"> </w:t>
+      </w:r>
+      <w:proofErr w:type="spellStart"/>
+      <w:r>
+        <w:rPr>
+          <w:rFonts w:ascii="Arial" w:eastAsia="Times New Roman" w:hAnsi="Arial" w:cs="Arial"/>
+          <w:color w:val="000000"/>
+          <w:lang w:val="es-CO"/>
+        </w:rPr>
+        <w:t>em</w:t>
+      </w:r>
+      <w:proofErr w:type="spellEnd"/>
+      <w:r>
+        <w:rPr>
+          <w:rFonts w:ascii="Arial" w:eastAsia="Times New Roman" w:hAnsi="Arial" w:cs="Arial"/>
+          <w:color w:val="000000"/>
+          <w:lang w:val="es-CO"/>
+        </w:rPr>
+        <w:t xml:space="preserve"> </w:t>
+      </w:r>
+      <w:proofErr w:type="spellStart"/>
+      <w:r>
+        <w:rPr>
+          <w:rFonts w:ascii="Arial" w:eastAsia="Times New Roman" w:hAnsi="Arial" w:cs="Arial"/>
+          <w:color w:val="000000"/>
+          <w:lang w:val="es-CO"/>
+        </w:rPr>
+        <w:t>Engenharia</w:t>
+      </w:r>
+      <w:proofErr w:type="spellEnd"/>
+      <w:r>
+        <w:rPr>
+          <w:rFonts w:ascii="Arial" w:eastAsia="Times New Roman" w:hAnsi="Arial" w:cs="Arial"/>
+          <w:color w:val="000000"/>
+          <w:lang w:val="es-CO"/>
+        </w:rPr>
+        <w:t xml:space="preserve"> de Software (ES) nos países ibero-americanos. O principal objetivo </w:t>
+      </w:r>
+      <w:proofErr w:type="spellStart"/>
+      <w:r>
+        <w:rPr>
+          <w:rFonts w:ascii="Arial" w:eastAsia="Times New Roman" w:hAnsi="Arial" w:cs="Arial"/>
+          <w:color w:val="000000"/>
+          <w:lang w:val="es-CO"/>
+        </w:rPr>
+        <w:t>desta</w:t>
+      </w:r>
+      <w:proofErr w:type="spellEnd"/>
+      <w:r>
+        <w:rPr>
+          <w:rFonts w:ascii="Arial" w:eastAsia="Times New Roman" w:hAnsi="Arial" w:cs="Arial"/>
+          <w:color w:val="000000"/>
+          <w:lang w:val="es-CO"/>
+        </w:rPr>
+        <w:t xml:space="preserve"> </w:t>
+      </w:r>
+      <w:proofErr w:type="spellStart"/>
+      <w:r>
+        <w:rPr>
+          <w:rFonts w:ascii="Arial" w:eastAsia="Times New Roman" w:hAnsi="Arial" w:cs="Arial"/>
+          <w:color w:val="000000"/>
+          <w:lang w:val="es-CO"/>
+        </w:rPr>
+        <w:t>conferência</w:t>
+      </w:r>
+      <w:proofErr w:type="spellEnd"/>
+      <w:r>
+        <w:rPr>
+          <w:rFonts w:ascii="Arial" w:eastAsia="Times New Roman" w:hAnsi="Arial" w:cs="Arial"/>
+          <w:color w:val="000000"/>
+          <w:lang w:val="es-CO"/>
+        </w:rPr>
+        <w:t xml:space="preserve"> é promover a pesquisa/</w:t>
+      </w:r>
+      <w:proofErr w:type="spellStart"/>
+      <w:r>
+        <w:rPr>
+          <w:rFonts w:ascii="Arial" w:eastAsia="Times New Roman" w:hAnsi="Arial" w:cs="Arial"/>
+          <w:color w:val="000000"/>
+          <w:lang w:val="es-CO"/>
+        </w:rPr>
+        <w:t>investigação</w:t>
+      </w:r>
+      <w:proofErr w:type="spellEnd"/>
+      <w:r>
+        <w:rPr>
+          <w:rFonts w:ascii="Arial" w:eastAsia="Times New Roman" w:hAnsi="Arial" w:cs="Arial"/>
+          <w:color w:val="000000"/>
+          <w:lang w:val="es-CO"/>
+        </w:rPr>
+        <w:t xml:space="preserve"> científica de alta </w:t>
+      </w:r>
+      <w:proofErr w:type="spellStart"/>
+      <w:r>
+        <w:rPr>
+          <w:rFonts w:ascii="Arial" w:eastAsia="Times New Roman" w:hAnsi="Arial" w:cs="Arial"/>
+          <w:color w:val="000000"/>
+          <w:lang w:val="es-CO"/>
+        </w:rPr>
+        <w:t>qualidade</w:t>
+      </w:r>
+      <w:proofErr w:type="spellEnd"/>
+      <w:r>
+        <w:rPr>
+          <w:rFonts w:ascii="Arial" w:eastAsia="Times New Roman" w:hAnsi="Arial" w:cs="Arial"/>
+          <w:color w:val="000000"/>
+          <w:lang w:val="es-CO"/>
+        </w:rPr>
+        <w:t xml:space="preserve"> nos países ibero-americanos, </w:t>
+      </w:r>
+      <w:proofErr w:type="spellStart"/>
+      <w:r>
+        <w:rPr>
+          <w:rFonts w:ascii="Arial" w:eastAsia="Times New Roman" w:hAnsi="Arial" w:cs="Arial"/>
+          <w:color w:val="000000"/>
+          <w:lang w:val="es-CO"/>
+        </w:rPr>
+        <w:t>apoiando</w:t>
+      </w:r>
+      <w:proofErr w:type="spellEnd"/>
+      <w:r>
+        <w:rPr>
+          <w:rFonts w:ascii="Arial" w:eastAsia="Times New Roman" w:hAnsi="Arial" w:cs="Arial"/>
+          <w:color w:val="000000"/>
+          <w:lang w:val="es-CO"/>
+        </w:rPr>
+        <w:t xml:space="preserve"> os </w:t>
+      </w:r>
+      <w:proofErr w:type="spellStart"/>
+      <w:r>
+        <w:rPr>
+          <w:rFonts w:ascii="Arial" w:eastAsia="Times New Roman" w:hAnsi="Arial" w:cs="Arial"/>
+          <w:color w:val="000000"/>
+          <w:lang w:val="es-CO"/>
+        </w:rPr>
+        <w:t>pesquisadores</w:t>
+      </w:r>
+      <w:proofErr w:type="spellEnd"/>
+      <w:r>
+        <w:rPr>
+          <w:rFonts w:ascii="Arial" w:eastAsia="Times New Roman" w:hAnsi="Arial" w:cs="Arial"/>
+          <w:color w:val="000000"/>
+          <w:lang w:val="es-CO"/>
+        </w:rPr>
+        <w:t xml:space="preserve">/investigadores </w:t>
+      </w:r>
+      <w:proofErr w:type="spellStart"/>
+      <w:r>
+        <w:rPr>
+          <w:rFonts w:ascii="Arial" w:eastAsia="Times New Roman" w:hAnsi="Arial" w:cs="Arial"/>
+          <w:color w:val="000000"/>
+          <w:lang w:val="es-CO"/>
+        </w:rPr>
+        <w:t>dessa</w:t>
+      </w:r>
+      <w:proofErr w:type="spellEnd"/>
+      <w:r>
+        <w:rPr>
+          <w:rFonts w:ascii="Arial" w:eastAsia="Times New Roman" w:hAnsi="Arial" w:cs="Arial"/>
+          <w:color w:val="000000"/>
+          <w:lang w:val="es-CO"/>
+        </w:rPr>
+        <w:t xml:space="preserve"> </w:t>
+      </w:r>
+      <w:proofErr w:type="spellStart"/>
+      <w:r>
+        <w:rPr>
+          <w:rFonts w:ascii="Arial" w:eastAsia="Times New Roman" w:hAnsi="Arial" w:cs="Arial"/>
+          <w:color w:val="000000"/>
+          <w:lang w:val="es-CO"/>
+        </w:rPr>
+        <w:t>comunidade</w:t>
+      </w:r>
+      <w:proofErr w:type="spellEnd"/>
+      <w:r>
+        <w:rPr>
+          <w:rFonts w:ascii="Arial" w:eastAsia="Times New Roman" w:hAnsi="Arial" w:cs="Arial"/>
+          <w:color w:val="000000"/>
+          <w:lang w:val="es-CO"/>
+        </w:rPr>
+        <w:t xml:space="preserve"> na </w:t>
+      </w:r>
+      <w:proofErr w:type="spellStart"/>
+      <w:r>
+        <w:rPr>
+          <w:rFonts w:ascii="Arial" w:eastAsia="Times New Roman" w:hAnsi="Arial" w:cs="Arial"/>
+          <w:color w:val="000000"/>
+          <w:lang w:val="es-CO"/>
+        </w:rPr>
+        <w:t>publicação</w:t>
+      </w:r>
+      <w:proofErr w:type="spellEnd"/>
+      <w:r>
+        <w:rPr>
+          <w:rFonts w:ascii="Arial" w:eastAsia="Times New Roman" w:hAnsi="Arial" w:cs="Arial"/>
+          <w:color w:val="000000"/>
+          <w:lang w:val="es-CO"/>
+        </w:rPr>
+        <w:t xml:space="preserve"> e </w:t>
+      </w:r>
+      <w:proofErr w:type="spellStart"/>
+      <w:r>
+        <w:rPr>
+          <w:rFonts w:ascii="Arial" w:eastAsia="Times New Roman" w:hAnsi="Arial" w:cs="Arial"/>
+          <w:color w:val="000000"/>
+          <w:lang w:val="es-CO"/>
+        </w:rPr>
+        <w:t>discussão</w:t>
+      </w:r>
+      <w:proofErr w:type="spellEnd"/>
+      <w:r>
+        <w:rPr>
+          <w:rFonts w:ascii="Arial" w:eastAsia="Times New Roman" w:hAnsi="Arial" w:cs="Arial"/>
+          <w:color w:val="000000"/>
+          <w:lang w:val="es-CO"/>
+        </w:rPr>
+        <w:t xml:space="preserve"> de </w:t>
+      </w:r>
+      <w:proofErr w:type="spellStart"/>
+      <w:r>
+        <w:rPr>
+          <w:rFonts w:ascii="Arial" w:eastAsia="Times New Roman" w:hAnsi="Arial" w:cs="Arial"/>
+          <w:color w:val="000000"/>
+          <w:lang w:val="es-CO"/>
+        </w:rPr>
+        <w:t>seus</w:t>
+      </w:r>
+      <w:proofErr w:type="spellEnd"/>
+      <w:r>
+        <w:rPr>
+          <w:rFonts w:ascii="Arial" w:eastAsia="Times New Roman" w:hAnsi="Arial" w:cs="Arial"/>
+          <w:color w:val="000000"/>
+          <w:lang w:val="es-CO"/>
+        </w:rPr>
+        <w:t xml:space="preserve"> </w:t>
+      </w:r>
+      <w:proofErr w:type="spellStart"/>
+      <w:r>
+        <w:rPr>
+          <w:rFonts w:ascii="Arial" w:eastAsia="Times New Roman" w:hAnsi="Arial" w:cs="Arial"/>
+          <w:color w:val="000000"/>
+          <w:lang w:val="es-CO"/>
+        </w:rPr>
+        <w:t>trabalhos</w:t>
+      </w:r>
+      <w:proofErr w:type="spellEnd"/>
+      <w:r>
+        <w:rPr>
+          <w:rFonts w:ascii="Arial" w:eastAsia="Times New Roman" w:hAnsi="Arial" w:cs="Arial"/>
+          <w:color w:val="000000"/>
+          <w:lang w:val="es-CO"/>
+        </w:rPr>
+        <w:t xml:space="preserve">. </w:t>
+      </w:r>
+      <w:proofErr w:type="spellStart"/>
+      <w:r>
+        <w:rPr>
+          <w:rFonts w:ascii="Arial" w:eastAsia="Times New Roman" w:hAnsi="Arial" w:cs="Arial"/>
+          <w:color w:val="000000"/>
+          <w:lang w:val="es-CO"/>
+        </w:rPr>
+        <w:t>Além</w:t>
+      </w:r>
+      <w:proofErr w:type="spellEnd"/>
+      <w:r>
+        <w:rPr>
+          <w:rFonts w:ascii="Arial" w:eastAsia="Times New Roman" w:hAnsi="Arial" w:cs="Arial"/>
+          <w:color w:val="000000"/>
+          <w:lang w:val="es-CO"/>
+        </w:rPr>
+        <w:t xml:space="preserve"> </w:t>
+      </w:r>
+      <w:proofErr w:type="spellStart"/>
+      <w:r>
+        <w:rPr>
+          <w:rFonts w:ascii="Arial" w:eastAsia="Times New Roman" w:hAnsi="Arial" w:cs="Arial"/>
+          <w:color w:val="000000"/>
+          <w:lang w:val="es-CO"/>
+        </w:rPr>
+        <w:t>disso</w:t>
+      </w:r>
+      <w:proofErr w:type="spellEnd"/>
+      <w:r>
+        <w:rPr>
+          <w:rFonts w:ascii="Arial" w:eastAsia="Times New Roman" w:hAnsi="Arial" w:cs="Arial"/>
+          <w:color w:val="000000"/>
+          <w:lang w:val="es-CO"/>
+        </w:rPr>
+        <w:t xml:space="preserve">, a </w:t>
+      </w:r>
+      <w:proofErr w:type="spellStart"/>
+      <w:r>
+        <w:rPr>
+          <w:rFonts w:ascii="Arial" w:eastAsia="Times New Roman" w:hAnsi="Arial" w:cs="Arial"/>
+          <w:color w:val="000000"/>
+          <w:lang w:val="es-CO"/>
+        </w:rPr>
+        <w:t>conferência</w:t>
+      </w:r>
+      <w:proofErr w:type="spellEnd"/>
+      <w:r>
+        <w:rPr>
+          <w:rFonts w:ascii="Arial" w:eastAsia="Times New Roman" w:hAnsi="Arial" w:cs="Arial"/>
+          <w:color w:val="000000"/>
+          <w:lang w:val="es-CO"/>
+        </w:rPr>
+        <w:t xml:space="preserve"> </w:t>
+      </w:r>
+      <w:proofErr w:type="spellStart"/>
+      <w:r>
+        <w:rPr>
+          <w:rFonts w:ascii="Arial" w:eastAsia="Times New Roman" w:hAnsi="Arial" w:cs="Arial"/>
+          <w:color w:val="000000"/>
+          <w:lang w:val="es-CO"/>
+        </w:rPr>
+        <w:t>promove</w:t>
+      </w:r>
+      <w:proofErr w:type="spellEnd"/>
+      <w:r>
+        <w:rPr>
+          <w:rFonts w:ascii="Arial" w:eastAsia="Times New Roman" w:hAnsi="Arial" w:cs="Arial"/>
+          <w:color w:val="000000"/>
+          <w:lang w:val="es-CO"/>
+        </w:rPr>
+        <w:t xml:space="preserve"> a </w:t>
+      </w:r>
+      <w:proofErr w:type="spellStart"/>
+      <w:r>
+        <w:rPr>
+          <w:rFonts w:ascii="Arial" w:eastAsia="Times New Roman" w:hAnsi="Arial" w:cs="Arial"/>
+          <w:color w:val="000000"/>
+          <w:lang w:val="es-CO"/>
+        </w:rPr>
+        <w:t>colaboração</w:t>
+      </w:r>
+      <w:proofErr w:type="spellEnd"/>
+      <w:r>
+        <w:rPr>
+          <w:rFonts w:ascii="Arial" w:eastAsia="Times New Roman" w:hAnsi="Arial" w:cs="Arial"/>
+          <w:color w:val="000000"/>
+          <w:lang w:val="es-CO"/>
+        </w:rPr>
+        <w:t xml:space="preserve"> e sinergia entre </w:t>
+      </w:r>
+      <w:proofErr w:type="spellStart"/>
+      <w:r>
+        <w:rPr>
+          <w:rFonts w:ascii="Arial" w:eastAsia="Times New Roman" w:hAnsi="Arial" w:cs="Arial"/>
+          <w:color w:val="000000"/>
+          <w:lang w:val="es-CO"/>
+        </w:rPr>
+        <w:t>pesquisadores</w:t>
+      </w:r>
+      <w:proofErr w:type="spellEnd"/>
+      <w:r>
+        <w:rPr>
+          <w:rFonts w:ascii="Arial" w:eastAsia="Times New Roman" w:hAnsi="Arial" w:cs="Arial"/>
+          <w:color w:val="000000"/>
+          <w:lang w:val="es-CO"/>
+        </w:rPr>
+        <w:t xml:space="preserve">, </w:t>
+      </w:r>
+      <w:proofErr w:type="spellStart"/>
+      <w:r>
+        <w:rPr>
+          <w:rFonts w:ascii="Arial" w:eastAsia="Times New Roman" w:hAnsi="Arial" w:cs="Arial"/>
+          <w:color w:val="000000"/>
+          <w:lang w:val="es-CO"/>
+        </w:rPr>
+        <w:t>estudantes</w:t>
+      </w:r>
+      <w:proofErr w:type="spellEnd"/>
+      <w:r>
+        <w:rPr>
+          <w:rFonts w:ascii="Arial" w:eastAsia="Times New Roman" w:hAnsi="Arial" w:cs="Arial"/>
+          <w:color w:val="000000"/>
+          <w:lang w:val="es-CO"/>
+        </w:rPr>
+        <w:t xml:space="preserve"> e </w:t>
+      </w:r>
+      <w:proofErr w:type="spellStart"/>
+      <w:r>
+        <w:rPr>
+          <w:rFonts w:ascii="Arial" w:eastAsia="Times New Roman" w:hAnsi="Arial" w:cs="Arial"/>
+          <w:color w:val="000000"/>
+          <w:lang w:val="es-CO"/>
+        </w:rPr>
+        <w:t>membros</w:t>
+      </w:r>
+      <w:proofErr w:type="spellEnd"/>
+      <w:r>
+        <w:rPr>
+          <w:rFonts w:ascii="Arial" w:eastAsia="Times New Roman" w:hAnsi="Arial" w:cs="Arial"/>
+          <w:color w:val="000000"/>
+          <w:lang w:val="es-CO"/>
+        </w:rPr>
+        <w:t xml:space="preserve"> da </w:t>
+      </w:r>
+      <w:proofErr w:type="spellStart"/>
+      <w:r>
+        <w:rPr>
+          <w:rFonts w:ascii="Arial" w:eastAsia="Times New Roman" w:hAnsi="Arial" w:cs="Arial"/>
+          <w:color w:val="000000"/>
+          <w:lang w:val="es-CO"/>
+        </w:rPr>
+        <w:t>indústria</w:t>
+      </w:r>
+      <w:proofErr w:type="spellEnd"/>
+      <w:r>
+        <w:rPr>
+          <w:rFonts w:ascii="Arial" w:eastAsia="Times New Roman" w:hAnsi="Arial" w:cs="Arial"/>
+          <w:color w:val="000000"/>
+          <w:lang w:val="es-CO"/>
+        </w:rPr>
+        <w:t xml:space="preserve"> de software.</w:t>
+      </w:r>
+    </w:p>
+    <w:p>
+      <w:pPr>
+        <w:spacing w:after="200" w:line="240" w:lineRule="auto"/>
+        <w:jc w:val="both"/>
+        <w:rPr>
+          <w:rFonts w:ascii="Times New Roman" w:eastAsia="Times New Roman" w:hAnsi="Times New Roman" w:cs="Times New Roman"/>
+          <w:sz w:val="24"/>
+          <w:szCs w:val="24"/>
+          <w:lang w:val="es-CO"/>
+        </w:rPr>
+      </w:pPr>
+      <w:proofErr w:type="spellStart"/>
+      <w:r>
+        <w:rPr>
+          <w:rFonts w:ascii="Arial" w:eastAsia="Times New Roman" w:hAnsi="Arial" w:cs="Arial"/>
+          <w:color w:val="000000"/>
+          <w:lang w:val="es-CO"/>
+        </w:rPr>
+        <w:t>CibSE</w:t>
+      </w:r>
+      <w:proofErr w:type="spellEnd"/>
+      <w:r>
+        <w:rPr>
+          <w:rFonts w:ascii="Arial" w:eastAsia="Times New Roman" w:hAnsi="Arial" w:cs="Arial"/>
+          <w:color w:val="000000"/>
+          <w:lang w:val="es-CO"/>
+        </w:rPr>
+        <w:t xml:space="preserve"> 2018 acontecerá na </w:t>
+      </w:r>
+      <w:proofErr w:type="spellStart"/>
+      <w:r>
+        <w:rPr>
+          <w:rFonts w:ascii="Arial" w:eastAsia="Times New Roman" w:hAnsi="Arial" w:cs="Arial"/>
+          <w:color w:val="000000"/>
+          <w:lang w:val="es-CO"/>
+        </w:rPr>
+        <w:t>Universidade</w:t>
+      </w:r>
+      <w:proofErr w:type="spellEnd"/>
+      <w:r>
+        <w:rPr>
+          <w:rFonts w:ascii="Arial" w:eastAsia="Times New Roman" w:hAnsi="Arial" w:cs="Arial"/>
+          <w:color w:val="000000"/>
+          <w:lang w:val="es-CO"/>
+        </w:rPr>
+        <w:t xml:space="preserve"> dos Andes, </w:t>
+      </w:r>
+      <w:proofErr w:type="spellStart"/>
+      <w:r>
+        <w:rPr>
+          <w:rFonts w:ascii="Arial" w:eastAsia="Times New Roman" w:hAnsi="Arial" w:cs="Arial"/>
+          <w:color w:val="000000"/>
+          <w:lang w:val="es-CO"/>
+        </w:rPr>
+        <w:t>em</w:t>
+      </w:r>
+      <w:proofErr w:type="spellEnd"/>
+      <w:r>
+        <w:rPr>
+          <w:rFonts w:ascii="Arial" w:eastAsia="Times New Roman" w:hAnsi="Arial" w:cs="Arial"/>
+          <w:color w:val="000000"/>
+          <w:lang w:val="es-CO"/>
+        </w:rPr>
+        <w:t xml:space="preserve"> Bogotá, </w:t>
+      </w:r>
+      <w:proofErr w:type="spellStart"/>
+      <w:r>
+        <w:rPr>
+          <w:rFonts w:ascii="Arial" w:eastAsia="Times New Roman" w:hAnsi="Arial" w:cs="Arial"/>
+          <w:color w:val="000000"/>
+          <w:lang w:val="es-CO"/>
+        </w:rPr>
+        <w:t>uma</w:t>
+      </w:r>
+      <w:proofErr w:type="spellEnd"/>
+      <w:r>
+        <w:rPr>
+          <w:rFonts w:ascii="Arial" w:eastAsia="Times New Roman" w:hAnsi="Arial" w:cs="Arial"/>
+          <w:color w:val="000000"/>
+          <w:lang w:val="es-CO"/>
+        </w:rPr>
+        <w:t xml:space="preserve"> das </w:t>
+      </w:r>
+      <w:proofErr w:type="spellStart"/>
+      <w:r>
+        <w:rPr>
+          <w:rFonts w:ascii="Arial" w:eastAsia="Times New Roman" w:hAnsi="Arial" w:cs="Arial"/>
+          <w:color w:val="000000"/>
+          <w:lang w:val="es-CO"/>
+        </w:rPr>
+        <w:t>cidades</w:t>
+      </w:r>
+      <w:proofErr w:type="spellEnd"/>
+      <w:r>
+        <w:rPr>
+          <w:rFonts w:ascii="Arial" w:eastAsia="Times New Roman" w:hAnsi="Arial" w:cs="Arial"/>
+          <w:color w:val="000000"/>
+          <w:lang w:val="es-CO"/>
+        </w:rPr>
+        <w:t xml:space="preserve"> </w:t>
+      </w:r>
+      <w:proofErr w:type="spellStart"/>
+      <w:r>
+        <w:rPr>
+          <w:rFonts w:ascii="Arial" w:eastAsia="Times New Roman" w:hAnsi="Arial" w:cs="Arial"/>
+          <w:color w:val="000000"/>
+          <w:lang w:val="es-CO"/>
+        </w:rPr>
+        <w:t>mais</w:t>
+      </w:r>
+      <w:proofErr w:type="spellEnd"/>
+      <w:r>
+        <w:rPr>
+          <w:rFonts w:ascii="Arial" w:eastAsia="Times New Roman" w:hAnsi="Arial" w:cs="Arial"/>
+          <w:color w:val="000000"/>
+          <w:lang w:val="es-CO"/>
+        </w:rPr>
+        <w:t xml:space="preserve"> vibrantes da América do Sul e do </w:t>
+      </w:r>
+      <w:proofErr w:type="spellStart"/>
+      <w:r>
+        <w:rPr>
+          <w:rFonts w:ascii="Arial" w:eastAsia="Times New Roman" w:hAnsi="Arial" w:cs="Arial"/>
+          <w:color w:val="000000"/>
+          <w:lang w:val="es-CO"/>
+        </w:rPr>
+        <w:t>coração</w:t>
+      </w:r>
+      <w:proofErr w:type="spellEnd"/>
+      <w:r>
+        <w:rPr>
+          <w:rFonts w:ascii="Arial" w:eastAsia="Times New Roman" w:hAnsi="Arial" w:cs="Arial"/>
+          <w:color w:val="000000"/>
+          <w:lang w:val="es-CO"/>
+        </w:rPr>
+        <w:t xml:space="preserve"> da </w:t>
+      </w:r>
+      <w:proofErr w:type="spellStart"/>
+      <w:r>
+        <w:rPr>
+          <w:rFonts w:ascii="Arial" w:eastAsia="Times New Roman" w:hAnsi="Arial" w:cs="Arial"/>
+          <w:color w:val="000000"/>
+          <w:lang w:val="es-CO"/>
+        </w:rPr>
+        <w:t>Colômbia</w:t>
+      </w:r>
+      <w:proofErr w:type="spellEnd"/>
+      <w:r>
+        <w:rPr>
+          <w:rFonts w:ascii="Arial" w:eastAsia="Times New Roman" w:hAnsi="Arial" w:cs="Arial"/>
+          <w:color w:val="000000"/>
+          <w:lang w:val="es-CO"/>
+        </w:rPr>
+        <w:t xml:space="preserve">. O evento incluirá </w:t>
+      </w:r>
+      <w:proofErr w:type="spellStart"/>
+      <w:r>
+        <w:rPr>
+          <w:rFonts w:ascii="Arial" w:eastAsia="Times New Roman" w:hAnsi="Arial" w:cs="Arial"/>
+          <w:color w:val="000000"/>
+          <w:lang w:val="es-CO"/>
+        </w:rPr>
+        <w:t>várias</w:t>
+      </w:r>
+      <w:proofErr w:type="spellEnd"/>
+      <w:r>
+        <w:rPr>
+          <w:rFonts w:ascii="Arial" w:eastAsia="Times New Roman" w:hAnsi="Arial" w:cs="Arial"/>
+          <w:color w:val="000000"/>
+          <w:lang w:val="es-CO"/>
+        </w:rPr>
+        <w:t xml:space="preserve"> </w:t>
+      </w:r>
+      <w:proofErr w:type="spellStart"/>
+      <w:r>
+        <w:rPr>
+          <w:rFonts w:ascii="Arial" w:eastAsia="Times New Roman" w:hAnsi="Arial" w:cs="Arial"/>
+          <w:color w:val="000000"/>
+          <w:lang w:val="es-CO"/>
+        </w:rPr>
+        <w:t>linhas</w:t>
+      </w:r>
+      <w:proofErr w:type="spellEnd"/>
+      <w:r>
+        <w:rPr>
+          <w:rFonts w:ascii="Arial" w:eastAsia="Times New Roman" w:hAnsi="Arial" w:cs="Arial"/>
+          <w:color w:val="000000"/>
+          <w:lang w:val="es-CO"/>
+        </w:rPr>
+        <w:t xml:space="preserve"> temáticas, expositores da </w:t>
+      </w:r>
+      <w:proofErr w:type="spellStart"/>
+      <w:r>
+        <w:rPr>
+          <w:rFonts w:ascii="Arial" w:eastAsia="Times New Roman" w:hAnsi="Arial" w:cs="Arial"/>
+          <w:color w:val="000000"/>
+          <w:lang w:val="es-CO"/>
+        </w:rPr>
+        <w:t>indústria</w:t>
+      </w:r>
+      <w:proofErr w:type="spellEnd"/>
+      <w:r>
+        <w:rPr>
+          <w:rFonts w:ascii="Arial" w:eastAsia="Times New Roman" w:hAnsi="Arial" w:cs="Arial"/>
+          <w:color w:val="000000"/>
+          <w:lang w:val="es-CO"/>
+        </w:rPr>
+        <w:t xml:space="preserve">, palestras de </w:t>
+      </w:r>
+      <w:proofErr w:type="spellStart"/>
+      <w:r>
+        <w:rPr>
+          <w:rFonts w:ascii="Arial" w:eastAsia="Times New Roman" w:hAnsi="Arial" w:cs="Arial"/>
+          <w:color w:val="000000"/>
+          <w:lang w:val="es-CO"/>
+        </w:rPr>
+        <w:t>pesquisadores</w:t>
+      </w:r>
+      <w:proofErr w:type="spellEnd"/>
+      <w:r>
+        <w:rPr>
+          <w:rFonts w:ascii="Arial" w:eastAsia="Times New Roman" w:hAnsi="Arial" w:cs="Arial"/>
+          <w:color w:val="000000"/>
+          <w:lang w:val="es-CO"/>
+        </w:rPr>
+        <w:t xml:space="preserve"> e </w:t>
+      </w:r>
+      <w:proofErr w:type="spellStart"/>
+      <w:r>
+        <w:rPr>
+          <w:rFonts w:ascii="Arial" w:eastAsia="Times New Roman" w:hAnsi="Arial" w:cs="Arial"/>
+          <w:color w:val="000000"/>
+          <w:lang w:val="es-CO"/>
+        </w:rPr>
+        <w:t>profissionais</w:t>
+      </w:r>
+      <w:proofErr w:type="spellEnd"/>
+      <w:r>
+        <w:rPr>
+          <w:rFonts w:ascii="Arial" w:eastAsia="Times New Roman" w:hAnsi="Arial" w:cs="Arial"/>
+          <w:color w:val="000000"/>
+          <w:lang w:val="es-CO"/>
+        </w:rPr>
+        <w:t xml:space="preserve"> da </w:t>
+      </w:r>
+      <w:proofErr w:type="spellStart"/>
+      <w:r>
+        <w:rPr>
+          <w:rFonts w:ascii="Arial" w:eastAsia="Times New Roman" w:hAnsi="Arial" w:cs="Arial"/>
+          <w:color w:val="000000"/>
+          <w:lang w:val="es-CO"/>
+        </w:rPr>
+        <w:t>prática</w:t>
+      </w:r>
+      <w:proofErr w:type="spellEnd"/>
+      <w:r>
+        <w:rPr>
+          <w:rFonts w:ascii="Arial" w:eastAsia="Times New Roman" w:hAnsi="Arial" w:cs="Arial"/>
+          <w:color w:val="000000"/>
+          <w:lang w:val="es-CO"/>
+        </w:rPr>
+        <w:t xml:space="preserve"> influentes da </w:t>
+      </w:r>
+      <w:proofErr w:type="spellStart"/>
+      <w:r>
+        <w:rPr>
+          <w:rFonts w:ascii="Arial" w:eastAsia="Times New Roman" w:hAnsi="Arial" w:cs="Arial"/>
+          <w:color w:val="000000"/>
+          <w:lang w:val="es-CO"/>
+        </w:rPr>
+        <w:t>comunidade</w:t>
+      </w:r>
+      <w:proofErr w:type="spellEnd"/>
+      <w:r>
+        <w:rPr>
+          <w:rFonts w:ascii="Arial" w:eastAsia="Times New Roman" w:hAnsi="Arial" w:cs="Arial"/>
+          <w:color w:val="000000"/>
+          <w:lang w:val="es-CO"/>
+        </w:rPr>
+        <w:t xml:space="preserve"> ES e </w:t>
+      </w:r>
+      <w:proofErr w:type="spellStart"/>
+      <w:r>
+        <w:rPr>
+          <w:rFonts w:ascii="Arial" w:eastAsia="Times New Roman" w:hAnsi="Arial" w:cs="Arial"/>
+          <w:color w:val="000000"/>
+          <w:lang w:val="es-CO"/>
+        </w:rPr>
+        <w:t>atividades</w:t>
+      </w:r>
+      <w:proofErr w:type="spellEnd"/>
+      <w:r>
+        <w:rPr>
+          <w:rFonts w:ascii="Arial" w:eastAsia="Times New Roman" w:hAnsi="Arial" w:cs="Arial"/>
+          <w:color w:val="000000"/>
+          <w:lang w:val="es-CO"/>
+        </w:rPr>
+        <w:t xml:space="preserve"> </w:t>
+      </w:r>
+      <w:proofErr w:type="spellStart"/>
+      <w:r>
+        <w:rPr>
+          <w:rFonts w:ascii="Arial" w:eastAsia="Times New Roman" w:hAnsi="Arial" w:cs="Arial"/>
+          <w:color w:val="000000"/>
+          <w:lang w:val="es-CO"/>
+        </w:rPr>
+        <w:t>sociais</w:t>
+      </w:r>
+      <w:proofErr w:type="spellEnd"/>
+      <w:r>
+        <w:rPr>
+          <w:rFonts w:ascii="Arial" w:eastAsia="Times New Roman" w:hAnsi="Arial" w:cs="Arial"/>
+          <w:color w:val="000000"/>
+          <w:lang w:val="es-CO"/>
+        </w:rPr>
+        <w:t>.</w:t>
+      </w:r>
+    </w:p>
+    <w:p>
+      <w:pPr>
+        <w:spacing w:after="200" w:line="240" w:lineRule="auto"/>
+        <w:jc w:val="both"/>
+        <w:rPr>
+          <w:rFonts w:ascii="Times New Roman" w:eastAsia="Times New Roman" w:hAnsi="Times New Roman" w:cs="Times New Roman"/>
+          <w:sz w:val="24"/>
+          <w:szCs w:val="24"/>
+          <w:lang w:val="es-CO"/>
+        </w:rPr>
+      </w:pPr>
+      <w:r>
+        <w:rPr>
+          <w:rFonts w:ascii="Arial" w:eastAsia="Times New Roman" w:hAnsi="Arial" w:cs="Arial"/>
+          <w:color w:val="000000"/>
+          <w:lang w:val="es-CO"/>
+        </w:rPr>
+        <w:t xml:space="preserve">A </w:t>
+      </w:r>
+      <w:proofErr w:type="spellStart"/>
+      <w:r>
+        <w:rPr>
+          <w:rFonts w:ascii="Arial" w:eastAsia="Times New Roman" w:hAnsi="Arial" w:cs="Arial"/>
+          <w:color w:val="000000"/>
+          <w:lang w:val="es-CO"/>
+        </w:rPr>
+        <w:t>conferência</w:t>
+      </w:r>
+      <w:proofErr w:type="spellEnd"/>
+      <w:r>
+        <w:rPr>
+          <w:rFonts w:ascii="Arial" w:eastAsia="Times New Roman" w:hAnsi="Arial" w:cs="Arial"/>
+          <w:color w:val="000000"/>
+          <w:lang w:val="es-CO"/>
+        </w:rPr>
+        <w:t xml:space="preserve"> se organiza </w:t>
+      </w:r>
+      <w:proofErr w:type="spellStart"/>
+      <w:r>
+        <w:rPr>
+          <w:rFonts w:ascii="Arial" w:eastAsia="Times New Roman" w:hAnsi="Arial" w:cs="Arial"/>
+          <w:color w:val="000000"/>
+          <w:lang w:val="es-CO"/>
+        </w:rPr>
+        <w:t>em</w:t>
+      </w:r>
+      <w:proofErr w:type="spellEnd"/>
+      <w:r>
+        <w:rPr>
+          <w:rFonts w:ascii="Arial" w:eastAsia="Times New Roman" w:hAnsi="Arial" w:cs="Arial"/>
+          <w:color w:val="000000"/>
+          <w:lang w:val="es-CO"/>
+        </w:rPr>
+        <w:t xml:space="preserve"> conjunto </w:t>
+      </w:r>
+      <w:proofErr w:type="spellStart"/>
+      <w:r>
+        <w:rPr>
+          <w:rFonts w:ascii="Arial" w:eastAsia="Times New Roman" w:hAnsi="Arial" w:cs="Arial"/>
+          <w:color w:val="000000"/>
+          <w:lang w:val="es-CO"/>
+        </w:rPr>
+        <w:t>com</w:t>
+      </w:r>
+      <w:proofErr w:type="spellEnd"/>
+      <w:r>
+        <w:rPr>
+          <w:rFonts w:ascii="Arial" w:eastAsia="Times New Roman" w:hAnsi="Arial" w:cs="Arial"/>
+          <w:color w:val="000000"/>
+          <w:lang w:val="es-CO"/>
+        </w:rPr>
+        <w:t xml:space="preserve"> </w:t>
+      </w:r>
+      <w:proofErr w:type="spellStart"/>
+      <w:r>
+        <w:rPr>
+          <w:rFonts w:ascii="Arial" w:eastAsia="Times New Roman" w:hAnsi="Arial" w:cs="Arial"/>
+          <w:color w:val="000000"/>
+          <w:lang w:val="es-CO"/>
+        </w:rPr>
+        <w:t>dois</w:t>
+      </w:r>
+      <w:proofErr w:type="spellEnd"/>
+      <w:r>
+        <w:rPr>
+          <w:rFonts w:ascii="Arial" w:eastAsia="Times New Roman" w:hAnsi="Arial" w:cs="Arial"/>
+          <w:color w:val="000000"/>
+          <w:lang w:val="es-CO"/>
+        </w:rPr>
+        <w:t xml:space="preserve"> eventos satélites: o </w:t>
+      </w:r>
+      <w:proofErr w:type="spellStart"/>
+      <w:r>
+        <w:rPr>
+          <w:rFonts w:ascii="Arial" w:eastAsia="Times New Roman" w:hAnsi="Arial" w:cs="Arial"/>
+          <w:color w:val="000000"/>
+          <w:lang w:val="es-CO"/>
+        </w:rPr>
+        <w:t>Simpósio</w:t>
+      </w:r>
+      <w:proofErr w:type="spellEnd"/>
+      <w:r>
+        <w:rPr>
+          <w:rFonts w:ascii="Arial" w:eastAsia="Times New Roman" w:hAnsi="Arial" w:cs="Arial"/>
+          <w:color w:val="000000"/>
+          <w:lang w:val="es-CO"/>
+        </w:rPr>
+        <w:t xml:space="preserve"> </w:t>
+      </w:r>
+      <w:proofErr w:type="spellStart"/>
+      <w:r>
+        <w:rPr>
+          <w:rFonts w:ascii="Arial" w:eastAsia="Times New Roman" w:hAnsi="Arial" w:cs="Arial"/>
+          <w:color w:val="000000"/>
+          <w:lang w:val="es-CO"/>
+        </w:rPr>
+        <w:t>Doutoral</w:t>
+      </w:r>
+      <w:proofErr w:type="spellEnd"/>
+      <w:r>
+        <w:rPr>
+          <w:rFonts w:ascii="Arial" w:eastAsia="Times New Roman" w:hAnsi="Arial" w:cs="Arial"/>
+          <w:color w:val="000000"/>
+          <w:lang w:val="es-CO"/>
+        </w:rPr>
+        <w:t xml:space="preserve"> e a </w:t>
+      </w:r>
+      <w:proofErr w:type="spellStart"/>
+      <w:r>
+        <w:rPr>
+          <w:rFonts w:ascii="Arial" w:eastAsia="Times New Roman" w:hAnsi="Arial" w:cs="Arial"/>
+          <w:color w:val="000000"/>
+          <w:lang w:val="es-CO"/>
+        </w:rPr>
+        <w:t>primeira</w:t>
+      </w:r>
+      <w:proofErr w:type="spellEnd"/>
+      <w:r>
+        <w:rPr>
+          <w:rFonts w:ascii="Arial" w:eastAsia="Times New Roman" w:hAnsi="Arial" w:cs="Arial"/>
+          <w:color w:val="000000"/>
+          <w:lang w:val="es-CO"/>
+        </w:rPr>
+        <w:t xml:space="preserve"> </w:t>
+      </w:r>
+      <w:proofErr w:type="spellStart"/>
+      <w:r>
+        <w:rPr>
+          <w:rFonts w:ascii="Arial" w:eastAsia="Times New Roman" w:hAnsi="Arial" w:cs="Arial"/>
+          <w:color w:val="000000"/>
+          <w:lang w:val="es-CO"/>
+        </w:rPr>
+        <w:t>edição</w:t>
+      </w:r>
+      <w:proofErr w:type="spellEnd"/>
+      <w:r>
+        <w:rPr>
+          <w:rFonts w:ascii="Arial" w:eastAsia="Times New Roman" w:hAnsi="Arial" w:cs="Arial"/>
+          <w:color w:val="000000"/>
+          <w:lang w:val="es-CO"/>
+        </w:rPr>
+        <w:t xml:space="preserve"> da </w:t>
+      </w:r>
+      <w:proofErr w:type="spellStart"/>
+      <w:r>
+        <w:rPr>
+          <w:rFonts w:ascii="Arial" w:eastAsia="Times New Roman" w:hAnsi="Arial" w:cs="Arial"/>
+          <w:color w:val="000000"/>
+          <w:lang w:val="es-CO"/>
+        </w:rPr>
+        <w:t>Escola</w:t>
+      </w:r>
+      <w:proofErr w:type="spellEnd"/>
+      <w:r>
+        <w:rPr>
+          <w:rFonts w:ascii="Arial" w:eastAsia="Times New Roman" w:hAnsi="Arial" w:cs="Arial"/>
+          <w:color w:val="000000"/>
+          <w:lang w:val="es-CO"/>
+        </w:rPr>
+        <w:t xml:space="preserve"> Ibero-Americana de </w:t>
+      </w:r>
+      <w:proofErr w:type="spellStart"/>
+      <w:r>
+        <w:rPr>
+          <w:rFonts w:ascii="Arial" w:eastAsia="Times New Roman" w:hAnsi="Arial" w:cs="Arial"/>
+          <w:color w:val="000000"/>
+          <w:lang w:val="es-CO"/>
+        </w:rPr>
+        <w:t>Engenharia</w:t>
+      </w:r>
+      <w:proofErr w:type="spellEnd"/>
+      <w:r>
+        <w:rPr>
+          <w:rFonts w:ascii="Arial" w:eastAsia="Times New Roman" w:hAnsi="Arial" w:cs="Arial"/>
+          <w:color w:val="000000"/>
+          <w:lang w:val="es-CO"/>
+        </w:rPr>
+        <w:t xml:space="preserve"> de Software. O </w:t>
+      </w:r>
+      <w:proofErr w:type="spellStart"/>
+      <w:r>
+        <w:rPr>
+          <w:rFonts w:ascii="Arial" w:eastAsia="Times New Roman" w:hAnsi="Arial" w:cs="Arial"/>
+          <w:color w:val="000000"/>
+          <w:lang w:val="es-CO"/>
+        </w:rPr>
+        <w:t>Simpósio</w:t>
+      </w:r>
+      <w:proofErr w:type="spellEnd"/>
+      <w:r>
+        <w:rPr>
+          <w:rFonts w:ascii="Arial" w:eastAsia="Times New Roman" w:hAnsi="Arial" w:cs="Arial"/>
+          <w:color w:val="000000"/>
+          <w:lang w:val="es-CO"/>
+        </w:rPr>
+        <w:t xml:space="preserve"> </w:t>
+      </w:r>
+      <w:proofErr w:type="spellStart"/>
+      <w:r>
+        <w:rPr>
+          <w:rFonts w:ascii="Arial" w:eastAsia="Times New Roman" w:hAnsi="Arial" w:cs="Arial"/>
+          <w:color w:val="000000"/>
+          <w:lang w:val="es-CO"/>
+        </w:rPr>
+        <w:t>Doutoral</w:t>
+      </w:r>
+      <w:proofErr w:type="spellEnd"/>
+      <w:r>
+        <w:rPr>
+          <w:rFonts w:ascii="Arial" w:eastAsia="Times New Roman" w:hAnsi="Arial" w:cs="Arial"/>
+          <w:color w:val="000000"/>
+          <w:lang w:val="es-CO"/>
+        </w:rPr>
+        <w:t xml:space="preserve"> permitirá </w:t>
+      </w:r>
+      <w:proofErr w:type="spellStart"/>
+      <w:r>
+        <w:rPr>
+          <w:rFonts w:ascii="Arial" w:eastAsia="Times New Roman" w:hAnsi="Arial" w:cs="Arial"/>
+          <w:color w:val="000000"/>
+          <w:lang w:val="es-CO"/>
+        </w:rPr>
+        <w:t>apresentar</w:t>
+      </w:r>
+      <w:proofErr w:type="spellEnd"/>
+      <w:r>
+        <w:rPr>
+          <w:rFonts w:ascii="Arial" w:eastAsia="Times New Roman" w:hAnsi="Arial" w:cs="Arial"/>
+          <w:color w:val="000000"/>
+          <w:lang w:val="es-CO"/>
+        </w:rPr>
+        <w:t xml:space="preserve">/discutir </w:t>
+      </w:r>
+      <w:proofErr w:type="spellStart"/>
+      <w:r>
+        <w:rPr>
+          <w:rFonts w:ascii="Arial" w:eastAsia="Times New Roman" w:hAnsi="Arial" w:cs="Arial"/>
+          <w:color w:val="000000"/>
+          <w:lang w:val="es-CO"/>
+        </w:rPr>
+        <w:t>trabalhos</w:t>
+      </w:r>
+      <w:proofErr w:type="spellEnd"/>
+      <w:r>
+        <w:rPr>
+          <w:rFonts w:ascii="Arial" w:eastAsia="Times New Roman" w:hAnsi="Arial" w:cs="Arial"/>
+          <w:color w:val="000000"/>
+          <w:lang w:val="es-CO"/>
+        </w:rPr>
+        <w:t xml:space="preserve"> </w:t>
+      </w:r>
+      <w:proofErr w:type="spellStart"/>
+      <w:r>
+        <w:rPr>
+          <w:rFonts w:ascii="Arial" w:eastAsia="Times New Roman" w:hAnsi="Arial" w:cs="Arial"/>
+          <w:color w:val="000000"/>
+          <w:lang w:val="es-CO"/>
+        </w:rPr>
+        <w:t>em</w:t>
+      </w:r>
+      <w:proofErr w:type="spellEnd"/>
+      <w:r>
+        <w:rPr>
+          <w:rFonts w:ascii="Arial" w:eastAsia="Times New Roman" w:hAnsi="Arial" w:cs="Arial"/>
+          <w:color w:val="000000"/>
+          <w:lang w:val="es-CO"/>
+        </w:rPr>
+        <w:t xml:space="preserve"> </w:t>
+      </w:r>
+      <w:proofErr w:type="spellStart"/>
+      <w:r>
+        <w:rPr>
+          <w:rFonts w:ascii="Arial" w:eastAsia="Times New Roman" w:hAnsi="Arial" w:cs="Arial"/>
+          <w:color w:val="000000"/>
+          <w:lang w:val="es-CO"/>
+        </w:rPr>
+        <w:t>desenvolvimento</w:t>
+      </w:r>
+      <w:proofErr w:type="spellEnd"/>
+      <w:r>
+        <w:rPr>
+          <w:rFonts w:ascii="Arial" w:eastAsia="Times New Roman" w:hAnsi="Arial" w:cs="Arial"/>
+          <w:color w:val="000000"/>
+          <w:lang w:val="es-CO"/>
+        </w:rPr>
+        <w:t xml:space="preserve"> e objeto das pesquisas de </w:t>
+      </w:r>
+      <w:proofErr w:type="spellStart"/>
+      <w:r>
+        <w:rPr>
+          <w:rFonts w:ascii="Arial" w:eastAsia="Times New Roman" w:hAnsi="Arial" w:cs="Arial"/>
+          <w:color w:val="000000"/>
+          <w:lang w:val="es-CO"/>
+        </w:rPr>
+        <w:t>doutorado</w:t>
+      </w:r>
+      <w:proofErr w:type="spellEnd"/>
+      <w:r>
+        <w:rPr>
+          <w:rFonts w:ascii="Arial" w:eastAsia="Times New Roman" w:hAnsi="Arial" w:cs="Arial"/>
+          <w:color w:val="000000"/>
+          <w:lang w:val="es-CO"/>
+        </w:rPr>
+        <w:t xml:space="preserve"> na área de </w:t>
+      </w:r>
+      <w:proofErr w:type="spellStart"/>
+      <w:r>
+        <w:rPr>
+          <w:rFonts w:ascii="Arial" w:eastAsia="Times New Roman" w:hAnsi="Arial" w:cs="Arial"/>
+          <w:color w:val="000000"/>
+          <w:lang w:val="es-CO"/>
+        </w:rPr>
+        <w:t>Engenharia</w:t>
+      </w:r>
+      <w:proofErr w:type="spellEnd"/>
+      <w:r>
+        <w:rPr>
+          <w:rFonts w:ascii="Arial" w:eastAsia="Times New Roman" w:hAnsi="Arial" w:cs="Arial"/>
+          <w:color w:val="000000"/>
+          <w:lang w:val="es-CO"/>
+        </w:rPr>
+        <w:t xml:space="preserve"> de Software. A </w:t>
+      </w:r>
+      <w:proofErr w:type="spellStart"/>
+      <w:r>
+        <w:rPr>
+          <w:rFonts w:ascii="Arial" w:eastAsia="Times New Roman" w:hAnsi="Arial" w:cs="Arial"/>
+          <w:color w:val="000000"/>
+          <w:lang w:val="es-CO"/>
+        </w:rPr>
+        <w:t>escola</w:t>
+      </w:r>
+      <w:proofErr w:type="spellEnd"/>
+      <w:r>
+        <w:rPr>
+          <w:rFonts w:ascii="Arial" w:eastAsia="Times New Roman" w:hAnsi="Arial" w:cs="Arial"/>
+          <w:color w:val="000000"/>
+          <w:lang w:val="es-CO"/>
+        </w:rPr>
+        <w:t xml:space="preserve"> será </w:t>
+      </w:r>
+      <w:proofErr w:type="spellStart"/>
+      <w:r>
+        <w:rPr>
+          <w:rFonts w:ascii="Arial" w:eastAsia="Times New Roman" w:hAnsi="Arial" w:cs="Arial"/>
+          <w:color w:val="000000"/>
+          <w:lang w:val="es-CO"/>
+        </w:rPr>
+        <w:t>apresentada</w:t>
+      </w:r>
+      <w:proofErr w:type="spellEnd"/>
+      <w:r>
+        <w:rPr>
+          <w:rFonts w:ascii="Arial" w:eastAsia="Times New Roman" w:hAnsi="Arial" w:cs="Arial"/>
+          <w:color w:val="000000"/>
+          <w:lang w:val="es-CO"/>
+        </w:rPr>
+        <w:t xml:space="preserve"> por </w:t>
+      </w:r>
+      <w:proofErr w:type="spellStart"/>
+      <w:r>
+        <w:rPr>
+          <w:rFonts w:ascii="Arial" w:eastAsia="Times New Roman" w:hAnsi="Arial" w:cs="Arial"/>
+          <w:color w:val="000000"/>
+          <w:lang w:val="es-CO"/>
+        </w:rPr>
+        <w:t>palestrantes</w:t>
+      </w:r>
+      <w:proofErr w:type="spellEnd"/>
+      <w:r>
+        <w:rPr>
+          <w:rFonts w:ascii="Arial" w:eastAsia="Times New Roman" w:hAnsi="Arial" w:cs="Arial"/>
+          <w:color w:val="000000"/>
+          <w:lang w:val="es-CO"/>
+        </w:rPr>
+        <w:t xml:space="preserve"> de </w:t>
+      </w:r>
+      <w:proofErr w:type="spellStart"/>
+      <w:r>
+        <w:rPr>
+          <w:rFonts w:ascii="Arial" w:eastAsia="Times New Roman" w:hAnsi="Arial" w:cs="Arial"/>
+          <w:color w:val="000000"/>
+          <w:lang w:val="es-CO"/>
+        </w:rPr>
+        <w:t>reconhecida</w:t>
+      </w:r>
+      <w:proofErr w:type="spellEnd"/>
+      <w:r>
+        <w:rPr>
+          <w:rFonts w:ascii="Arial" w:eastAsia="Times New Roman" w:hAnsi="Arial" w:cs="Arial"/>
+          <w:color w:val="000000"/>
+          <w:lang w:val="es-CO"/>
+        </w:rPr>
+        <w:t xml:space="preserve"> </w:t>
+      </w:r>
+      <w:proofErr w:type="spellStart"/>
+      <w:r>
+        <w:rPr>
+          <w:rFonts w:ascii="Arial" w:eastAsia="Times New Roman" w:hAnsi="Arial" w:cs="Arial"/>
+          <w:color w:val="000000"/>
+          <w:lang w:val="es-CO"/>
+        </w:rPr>
+        <w:t>competência</w:t>
+      </w:r>
+      <w:proofErr w:type="spellEnd"/>
+      <w:r>
+        <w:rPr>
+          <w:rFonts w:ascii="Arial" w:eastAsia="Times New Roman" w:hAnsi="Arial" w:cs="Arial"/>
+          <w:color w:val="000000"/>
+          <w:lang w:val="es-CO"/>
+        </w:rPr>
+        <w:t xml:space="preserve">, </w:t>
+      </w:r>
+      <w:proofErr w:type="spellStart"/>
+      <w:r>
+        <w:rPr>
+          <w:rFonts w:ascii="Arial" w:eastAsia="Times New Roman" w:hAnsi="Arial" w:cs="Arial"/>
+          <w:color w:val="000000"/>
+          <w:lang w:val="es-CO"/>
+        </w:rPr>
+        <w:t>oferecendo</w:t>
+      </w:r>
+      <w:proofErr w:type="spellEnd"/>
+      <w:r>
+        <w:rPr>
+          <w:rFonts w:ascii="Arial" w:eastAsia="Times New Roman" w:hAnsi="Arial" w:cs="Arial"/>
+          <w:color w:val="000000"/>
+          <w:lang w:val="es-CO"/>
+        </w:rPr>
+        <w:t xml:space="preserve"> </w:t>
+      </w:r>
+      <w:proofErr w:type="spellStart"/>
+      <w:r>
+        <w:rPr>
+          <w:rFonts w:ascii="Arial" w:eastAsia="Times New Roman" w:hAnsi="Arial" w:cs="Arial"/>
+          <w:color w:val="000000"/>
+          <w:lang w:val="es-CO"/>
+        </w:rPr>
+        <w:t>um</w:t>
+      </w:r>
+      <w:proofErr w:type="spellEnd"/>
+      <w:r>
+        <w:rPr>
+          <w:rFonts w:ascii="Arial" w:eastAsia="Times New Roman" w:hAnsi="Arial" w:cs="Arial"/>
+          <w:color w:val="000000"/>
+          <w:lang w:val="es-CO"/>
+        </w:rPr>
+        <w:t xml:space="preserve"> programa </w:t>
+      </w:r>
+      <w:proofErr w:type="spellStart"/>
+      <w:r>
+        <w:rPr>
+          <w:rFonts w:ascii="Arial" w:eastAsia="Times New Roman" w:hAnsi="Arial" w:cs="Arial"/>
+          <w:color w:val="000000"/>
+          <w:lang w:val="es-CO"/>
+        </w:rPr>
+        <w:t>atraente</w:t>
+      </w:r>
+      <w:proofErr w:type="spellEnd"/>
+      <w:r>
+        <w:rPr>
+          <w:rFonts w:ascii="Arial" w:eastAsia="Times New Roman" w:hAnsi="Arial" w:cs="Arial"/>
+          <w:color w:val="000000"/>
+          <w:lang w:val="es-CO"/>
+        </w:rPr>
+        <w:t xml:space="preserve">, combinando palestras e </w:t>
+      </w:r>
+      <w:proofErr w:type="spellStart"/>
+      <w:r>
+        <w:rPr>
+          <w:rFonts w:ascii="Arial" w:eastAsia="Times New Roman" w:hAnsi="Arial" w:cs="Arial"/>
+          <w:color w:val="000000"/>
+          <w:lang w:val="es-CO"/>
+        </w:rPr>
+        <w:t>tutoriais</w:t>
+      </w:r>
+      <w:proofErr w:type="spellEnd"/>
+      <w:r>
+        <w:rPr>
+          <w:rFonts w:ascii="Arial" w:eastAsia="Times New Roman" w:hAnsi="Arial" w:cs="Arial"/>
+          <w:color w:val="000000"/>
+          <w:lang w:val="es-CO"/>
+        </w:rPr>
+        <w:t xml:space="preserve"> </w:t>
+      </w:r>
+      <w:proofErr w:type="spellStart"/>
+      <w:r>
+        <w:rPr>
+          <w:rFonts w:ascii="Arial" w:eastAsia="Times New Roman" w:hAnsi="Arial" w:cs="Arial"/>
+          <w:color w:val="000000"/>
+          <w:lang w:val="es-CO"/>
+        </w:rPr>
+        <w:t>baseados</w:t>
+      </w:r>
+      <w:proofErr w:type="spellEnd"/>
+      <w:r>
+        <w:rPr>
+          <w:rFonts w:ascii="Arial" w:eastAsia="Times New Roman" w:hAnsi="Arial" w:cs="Arial"/>
+          <w:color w:val="000000"/>
+          <w:lang w:val="es-CO"/>
+        </w:rPr>
+        <w:t xml:space="preserve"> </w:t>
+      </w:r>
+      <w:proofErr w:type="spellStart"/>
+      <w:r>
+        <w:rPr>
+          <w:rFonts w:ascii="Arial" w:eastAsia="Times New Roman" w:hAnsi="Arial" w:cs="Arial"/>
+          <w:color w:val="000000"/>
+          <w:lang w:val="es-CO"/>
+        </w:rPr>
+        <w:t>nas</w:t>
+      </w:r>
+      <w:proofErr w:type="spellEnd"/>
+      <w:r>
+        <w:rPr>
+          <w:rFonts w:ascii="Arial" w:eastAsia="Times New Roman" w:hAnsi="Arial" w:cs="Arial"/>
+          <w:color w:val="000000"/>
+          <w:lang w:val="es-CO"/>
+        </w:rPr>
+        <w:t xml:space="preserve"> </w:t>
+      </w:r>
+      <w:proofErr w:type="spellStart"/>
+      <w:r>
+        <w:rPr>
+          <w:rFonts w:ascii="Arial" w:eastAsia="Times New Roman" w:hAnsi="Arial" w:cs="Arial"/>
+          <w:color w:val="000000"/>
+          <w:lang w:val="es-CO"/>
+        </w:rPr>
+        <w:t>atuais</w:t>
+      </w:r>
+      <w:proofErr w:type="spellEnd"/>
+      <w:r>
+        <w:rPr>
+          <w:rFonts w:ascii="Arial" w:eastAsia="Times New Roman" w:hAnsi="Arial" w:cs="Arial"/>
+          <w:color w:val="000000"/>
+          <w:lang w:val="es-CO"/>
+        </w:rPr>
+        <w:t xml:space="preserve"> </w:t>
+      </w:r>
+      <w:proofErr w:type="spellStart"/>
+      <w:r>
+        <w:rPr>
+          <w:rFonts w:ascii="Arial" w:eastAsia="Times New Roman" w:hAnsi="Arial" w:cs="Arial"/>
+          <w:color w:val="000000"/>
+          <w:lang w:val="es-CO"/>
+        </w:rPr>
+        <w:t>tendências</w:t>
+      </w:r>
+      <w:proofErr w:type="spellEnd"/>
+      <w:r>
+        <w:rPr>
+          <w:rFonts w:ascii="Arial" w:eastAsia="Times New Roman" w:hAnsi="Arial" w:cs="Arial"/>
+          <w:color w:val="000000"/>
+          <w:lang w:val="es-CO"/>
+        </w:rPr>
+        <w:t xml:space="preserve"> da </w:t>
+      </w:r>
+      <w:proofErr w:type="spellStart"/>
+      <w:r>
+        <w:rPr>
+          <w:rFonts w:ascii="Arial" w:eastAsia="Times New Roman" w:hAnsi="Arial" w:cs="Arial"/>
+          <w:color w:val="000000"/>
+          <w:lang w:val="es-CO"/>
+        </w:rPr>
+        <w:t>Engenharia</w:t>
+      </w:r>
+      <w:proofErr w:type="spellEnd"/>
+      <w:r>
+        <w:rPr>
+          <w:rFonts w:ascii="Arial" w:eastAsia="Times New Roman" w:hAnsi="Arial" w:cs="Arial"/>
+          <w:color w:val="000000"/>
+          <w:lang w:val="es-CO"/>
+        </w:rPr>
+        <w:t xml:space="preserve"> de Software e objetos de </w:t>
+      </w:r>
+      <w:proofErr w:type="spellStart"/>
+      <w:r>
+        <w:rPr>
+          <w:rFonts w:ascii="Arial" w:eastAsia="Times New Roman" w:hAnsi="Arial" w:cs="Arial"/>
+          <w:color w:val="000000"/>
+          <w:lang w:val="es-CO"/>
+        </w:rPr>
+        <w:t>discussão</w:t>
+      </w:r>
+      <w:proofErr w:type="spellEnd"/>
+      <w:r>
+        <w:rPr>
+          <w:rFonts w:ascii="Arial" w:eastAsia="Times New Roman" w:hAnsi="Arial" w:cs="Arial"/>
+          <w:color w:val="000000"/>
+          <w:lang w:val="es-CO"/>
+        </w:rPr>
+        <w:t xml:space="preserve"> do </w:t>
+      </w:r>
+      <w:proofErr w:type="spellStart"/>
+      <w:r>
+        <w:rPr>
+          <w:rFonts w:ascii="Arial" w:eastAsia="Times New Roman" w:hAnsi="Arial" w:cs="Arial"/>
+          <w:color w:val="000000"/>
+          <w:lang w:val="es-CO"/>
+        </w:rPr>
+        <w:t>CIbSE</w:t>
+      </w:r>
+      <w:proofErr w:type="spellEnd"/>
+      <w:r>
+        <w:rPr>
+          <w:rFonts w:ascii="Arial" w:eastAsia="Times New Roman" w:hAnsi="Arial" w:cs="Arial"/>
+          <w:color w:val="000000"/>
+          <w:lang w:val="es-CO"/>
+        </w:rPr>
+        <w:t>.</w:t>
+      </w:r>
+    </w:p>
+    <w:p>
+      <w:pPr>
+        <w:spacing w:after="200" w:line="240" w:lineRule="auto"/>
+        <w:jc w:val="both"/>
+        <w:rPr>
+          <w:rFonts w:ascii="Times New Roman" w:eastAsia="Times New Roman" w:hAnsi="Times New Roman" w:cs="Times New Roman"/>
+          <w:sz w:val="24"/>
+          <w:szCs w:val="24"/>
+          <w:lang w:val="es-CO"/>
+        </w:rPr>
+      </w:pPr>
+      <w:r>
+        <w:rPr>
+          <w:rFonts w:ascii="Arial" w:eastAsia="Times New Roman" w:hAnsi="Arial" w:cs="Arial"/>
+          <w:color w:val="000000"/>
+          <w:lang w:val="es-CO"/>
+        </w:rPr>
+        <w:t xml:space="preserve">Convidamos os </w:t>
+      </w:r>
+      <w:proofErr w:type="spellStart"/>
+      <w:r>
+        <w:rPr>
+          <w:rFonts w:ascii="Arial" w:eastAsia="Times New Roman" w:hAnsi="Arial" w:cs="Arial"/>
+          <w:color w:val="000000"/>
+          <w:lang w:val="es-CO"/>
+        </w:rPr>
+        <w:t>pesquisadores</w:t>
+      </w:r>
+      <w:proofErr w:type="spellEnd"/>
+      <w:r>
+        <w:rPr>
+          <w:rFonts w:ascii="Arial" w:eastAsia="Times New Roman" w:hAnsi="Arial" w:cs="Arial"/>
+          <w:color w:val="000000"/>
+          <w:lang w:val="es-CO"/>
+        </w:rPr>
+        <w:t xml:space="preserve"> e </w:t>
+      </w:r>
+      <w:proofErr w:type="spellStart"/>
+      <w:r>
+        <w:rPr>
+          <w:rFonts w:ascii="Arial" w:eastAsia="Times New Roman" w:hAnsi="Arial" w:cs="Arial"/>
+          <w:color w:val="000000"/>
+          <w:lang w:val="es-CO"/>
+        </w:rPr>
+        <w:t>interessados</w:t>
+      </w:r>
+      <w:proofErr w:type="spellEnd"/>
+      <w:r>
+        <w:rPr>
+          <w:rFonts w:ascii="Arial" w:eastAsia="Times New Roman" w:hAnsi="Arial" w:cs="Arial"/>
+          <w:color w:val="000000"/>
+          <w:lang w:val="es-CO"/>
+        </w:rPr>
+        <w:t xml:space="preserve"> a </w:t>
+      </w:r>
+      <w:proofErr w:type="spellStart"/>
+      <w:r>
+        <w:rPr>
+          <w:rFonts w:ascii="Arial" w:eastAsia="Times New Roman" w:hAnsi="Arial" w:cs="Arial"/>
+          <w:color w:val="000000"/>
+          <w:lang w:val="es-CO"/>
+        </w:rPr>
+        <w:t>submeter</w:t>
+      </w:r>
+      <w:proofErr w:type="spellEnd"/>
+      <w:r>
+        <w:rPr>
+          <w:rFonts w:ascii="Arial" w:eastAsia="Times New Roman" w:hAnsi="Arial" w:cs="Arial"/>
+          <w:color w:val="000000"/>
+          <w:lang w:val="es-CO"/>
+        </w:rPr>
+        <w:t xml:space="preserve"> </w:t>
+      </w:r>
+      <w:proofErr w:type="spellStart"/>
+      <w:r>
+        <w:rPr>
+          <w:rFonts w:ascii="Arial" w:eastAsia="Times New Roman" w:hAnsi="Arial" w:cs="Arial"/>
+          <w:color w:val="000000"/>
+          <w:lang w:val="es-CO"/>
+        </w:rPr>
+        <w:t>seus</w:t>
+      </w:r>
+      <w:proofErr w:type="spellEnd"/>
+      <w:r>
+        <w:rPr>
+          <w:rFonts w:ascii="Arial" w:eastAsia="Times New Roman" w:hAnsi="Arial" w:cs="Arial"/>
+          <w:color w:val="000000"/>
+          <w:lang w:val="es-CO"/>
+        </w:rPr>
+        <w:t xml:space="preserve">  </w:t>
+      </w:r>
+      <w:proofErr w:type="spellStart"/>
+      <w:r>
+        <w:rPr>
+          <w:rFonts w:ascii="Arial" w:eastAsia="Times New Roman" w:hAnsi="Arial" w:cs="Arial"/>
+          <w:color w:val="000000"/>
+          <w:lang w:val="es-CO"/>
+        </w:rPr>
+        <w:t>trabalhos</w:t>
+      </w:r>
+      <w:proofErr w:type="spellEnd"/>
+      <w:r>
+        <w:rPr>
+          <w:rFonts w:ascii="Arial" w:eastAsia="Times New Roman" w:hAnsi="Arial" w:cs="Arial"/>
+          <w:color w:val="000000"/>
+          <w:lang w:val="es-CO"/>
+        </w:rPr>
+        <w:t xml:space="preserve"> para </w:t>
+      </w:r>
+      <w:proofErr w:type="spellStart"/>
+      <w:r>
+        <w:rPr>
+          <w:rFonts w:ascii="Arial" w:eastAsia="Times New Roman" w:hAnsi="Arial" w:cs="Arial"/>
+          <w:color w:val="000000"/>
+          <w:lang w:val="es-CO"/>
+        </w:rPr>
+        <w:t>uma</w:t>
+      </w:r>
+      <w:proofErr w:type="spellEnd"/>
+      <w:r>
+        <w:rPr>
+          <w:rFonts w:ascii="Arial" w:eastAsia="Times New Roman" w:hAnsi="Arial" w:cs="Arial"/>
+          <w:color w:val="000000"/>
+          <w:lang w:val="es-CO"/>
+        </w:rPr>
+        <w:t xml:space="preserve"> </w:t>
+      </w:r>
+      <w:proofErr w:type="spellStart"/>
+      <w:r>
+        <w:rPr>
+          <w:rFonts w:ascii="Arial" w:eastAsia="Times New Roman" w:hAnsi="Arial" w:cs="Arial"/>
+          <w:color w:val="000000"/>
+          <w:lang w:val="es-CO"/>
+        </w:rPr>
+        <w:t>ou</w:t>
+      </w:r>
+      <w:proofErr w:type="spellEnd"/>
+      <w:r>
+        <w:rPr>
+          <w:rFonts w:ascii="Arial" w:eastAsia="Times New Roman" w:hAnsi="Arial" w:cs="Arial"/>
+          <w:color w:val="000000"/>
+          <w:lang w:val="es-CO"/>
+        </w:rPr>
+        <w:t xml:space="preserve"> </w:t>
+      </w:r>
+      <w:proofErr w:type="spellStart"/>
+      <w:r>
+        <w:rPr>
+          <w:rFonts w:ascii="Arial" w:eastAsia="Times New Roman" w:hAnsi="Arial" w:cs="Arial"/>
+          <w:color w:val="000000"/>
+          <w:lang w:val="es-CO"/>
+        </w:rPr>
+        <w:t>mais</w:t>
+      </w:r>
+      <w:proofErr w:type="spellEnd"/>
+      <w:r>
+        <w:rPr>
+          <w:rFonts w:ascii="Arial" w:eastAsia="Times New Roman" w:hAnsi="Arial" w:cs="Arial"/>
+          <w:color w:val="000000"/>
+          <w:lang w:val="es-CO"/>
+        </w:rPr>
+        <w:t xml:space="preserve"> de </w:t>
+      </w:r>
+      <w:proofErr w:type="spellStart"/>
+      <w:r>
+        <w:rPr>
+          <w:rFonts w:ascii="Arial" w:eastAsia="Times New Roman" w:hAnsi="Arial" w:cs="Arial"/>
+          <w:color w:val="000000"/>
+          <w:lang w:val="es-CO"/>
+        </w:rPr>
+        <w:t>nossas</w:t>
+      </w:r>
+      <w:proofErr w:type="spellEnd"/>
+      <w:r>
+        <w:rPr>
+          <w:rFonts w:ascii="Arial" w:eastAsia="Times New Roman" w:hAnsi="Arial" w:cs="Arial"/>
+          <w:color w:val="000000"/>
+          <w:lang w:val="es-CO"/>
+        </w:rPr>
+        <w:t xml:space="preserve"> </w:t>
+      </w:r>
+      <w:proofErr w:type="spellStart"/>
+      <w:r>
+        <w:rPr>
+          <w:rFonts w:ascii="Arial" w:eastAsia="Times New Roman" w:hAnsi="Arial" w:cs="Arial"/>
+          <w:color w:val="000000"/>
+          <w:lang w:val="es-CO"/>
+        </w:rPr>
+        <w:t>linhas</w:t>
+      </w:r>
+      <w:proofErr w:type="spellEnd"/>
+      <w:r>
+        <w:rPr>
+          <w:rFonts w:ascii="Arial" w:eastAsia="Times New Roman" w:hAnsi="Arial" w:cs="Arial"/>
+          <w:color w:val="000000"/>
+          <w:lang w:val="es-CO"/>
+        </w:rPr>
+        <w:t xml:space="preserve"> temáticas </w:t>
+      </w:r>
+      <w:proofErr w:type="spellStart"/>
+      <w:r>
+        <w:rPr>
+          <w:rFonts w:ascii="Arial" w:eastAsia="Times New Roman" w:hAnsi="Arial" w:cs="Arial"/>
+          <w:color w:val="000000"/>
+          <w:lang w:val="es-CO"/>
+        </w:rPr>
+        <w:t>principais</w:t>
+      </w:r>
+      <w:proofErr w:type="spellEnd"/>
+      <w:r>
+        <w:rPr>
+          <w:rFonts w:ascii="Arial" w:eastAsia="Times New Roman" w:hAnsi="Arial" w:cs="Arial"/>
+          <w:color w:val="000000"/>
+          <w:lang w:val="es-CO"/>
+        </w:rPr>
+        <w:t>:</w:t>
+      </w:r>
+    </w:p>
+    <w:p>
+      <w:pPr>
+        <w:numPr>
+          <w:ilvl w:val="0"/>
+          <w:numId w:val="5"/>
+        </w:numPr>
+        <w:spacing w:after="0" w:line="240" w:lineRule="auto"/>
+        <w:jc w:val="both"/>
+        <w:textAlignment w:val="baseline"/>
+        <w:rPr>
+          <w:rFonts w:ascii="Arial" w:eastAsia="Times New Roman" w:hAnsi="Arial" w:cs="Arial"/>
+          <w:color w:val="000000"/>
+        </w:rPr>
+      </w:pPr>
+      <w:r>
+        <w:rPr>
+          <w:rFonts w:ascii="Arial" w:eastAsia="Times New Roman" w:hAnsi="Arial" w:cs="Arial"/>
+          <w:color w:val="000000"/>
+        </w:rPr>
+        <w:t xml:space="preserve">◦SET - </w:t>
+      </w:r>
+      <w:proofErr w:type="spellStart"/>
+      <w:r>
+        <w:rPr>
+          <w:rFonts w:ascii="Arial" w:eastAsia="Times New Roman" w:hAnsi="Arial" w:cs="Arial"/>
+          <w:color w:val="000000"/>
+        </w:rPr>
+        <w:t>Engenharia</w:t>
+      </w:r>
+      <w:proofErr w:type="spellEnd"/>
+      <w:r>
+        <w:rPr>
+          <w:rFonts w:ascii="Arial" w:eastAsia="Times New Roman" w:hAnsi="Arial" w:cs="Arial"/>
+          <w:color w:val="000000"/>
+        </w:rPr>
+        <w:t xml:space="preserve"> de Software</w:t>
+      </w:r>
+    </w:p>
+    <w:p>
+      <w:pPr>
+        <w:numPr>
+          <w:ilvl w:val="0"/>
+          <w:numId w:val="5"/>
+        </w:numPr>
+        <w:spacing w:after="0" w:line="240" w:lineRule="auto"/>
+        <w:jc w:val="both"/>
+        <w:textAlignment w:val="baseline"/>
+        <w:rPr>
+          <w:rFonts w:ascii="Arial" w:eastAsia="Times New Roman" w:hAnsi="Arial" w:cs="Arial"/>
+          <w:color w:val="000000"/>
+        </w:rPr>
+      </w:pPr>
+      <w:r>
+        <w:rPr>
+          <w:rFonts w:ascii="Arial" w:eastAsia="Times New Roman" w:hAnsi="Arial" w:cs="Arial"/>
+          <w:color w:val="000000"/>
+        </w:rPr>
+        <w:t>◦</w:t>
+      </w:r>
+      <w:proofErr w:type="spellStart"/>
+      <w:r>
+        <w:rPr>
+          <w:rFonts w:ascii="Arial" w:eastAsia="Times New Roman" w:hAnsi="Arial" w:cs="Arial"/>
+          <w:color w:val="000000"/>
+        </w:rPr>
+        <w:t>WER</w:t>
+      </w:r>
+      <w:proofErr w:type="spellEnd"/>
+      <w:r>
+        <w:rPr>
+          <w:rFonts w:ascii="Arial" w:eastAsia="Times New Roman" w:hAnsi="Arial" w:cs="Arial"/>
+          <w:color w:val="000000"/>
+        </w:rPr>
+        <w:t xml:space="preserve"> - </w:t>
+      </w:r>
+      <w:proofErr w:type="spellStart"/>
+      <w:r>
+        <w:rPr>
+          <w:rFonts w:ascii="Arial" w:eastAsia="Times New Roman" w:hAnsi="Arial" w:cs="Arial"/>
+          <w:color w:val="000000"/>
+        </w:rPr>
+        <w:t>Engenharia</w:t>
+      </w:r>
+      <w:proofErr w:type="spellEnd"/>
+      <w:r>
+        <w:rPr>
+          <w:rFonts w:ascii="Arial" w:eastAsia="Times New Roman" w:hAnsi="Arial" w:cs="Arial"/>
+          <w:color w:val="000000"/>
+        </w:rPr>
+        <w:t xml:space="preserve"> de </w:t>
+      </w:r>
+      <w:proofErr w:type="spellStart"/>
+      <w:r>
+        <w:rPr>
+          <w:rFonts w:ascii="Arial" w:eastAsia="Times New Roman" w:hAnsi="Arial" w:cs="Arial"/>
+          <w:color w:val="000000"/>
+        </w:rPr>
+        <w:t>Requisitos</w:t>
+      </w:r>
+      <w:proofErr w:type="spellEnd"/>
+    </w:p>
+    <w:p>
+      <w:pPr>
+        <w:numPr>
+          <w:ilvl w:val="0"/>
+          <w:numId w:val="5"/>
+        </w:numPr>
+        <w:spacing w:after="200" w:line="240" w:lineRule="auto"/>
+        <w:jc w:val="both"/>
+        <w:textAlignment w:val="baseline"/>
+        <w:rPr>
+          <w:rFonts w:ascii="Arial" w:eastAsia="Times New Roman" w:hAnsi="Arial" w:cs="Arial"/>
+          <w:color w:val="000000"/>
+        </w:rPr>
+      </w:pPr>
+      <w:r>
+        <w:rPr>
+          <w:rFonts w:ascii="Arial" w:eastAsia="Times New Roman" w:hAnsi="Arial" w:cs="Arial"/>
+          <w:color w:val="000000"/>
+        </w:rPr>
+        <w:t>◦</w:t>
+      </w:r>
+      <w:proofErr w:type="spellStart"/>
+      <w:r>
+        <w:rPr>
+          <w:rFonts w:ascii="Arial" w:eastAsia="Times New Roman" w:hAnsi="Arial" w:cs="Arial"/>
+          <w:color w:val="000000"/>
+        </w:rPr>
+        <w:t>ESELAW</w:t>
+      </w:r>
+      <w:proofErr w:type="spellEnd"/>
+      <w:r>
+        <w:rPr>
+          <w:rFonts w:ascii="Arial" w:eastAsia="Times New Roman" w:hAnsi="Arial" w:cs="Arial"/>
+          <w:color w:val="000000"/>
+        </w:rPr>
+        <w:t xml:space="preserve"> - </w:t>
+      </w:r>
+      <w:proofErr w:type="spellStart"/>
+      <w:r>
+        <w:rPr>
+          <w:rFonts w:ascii="Arial" w:eastAsia="Times New Roman" w:hAnsi="Arial" w:cs="Arial"/>
+          <w:color w:val="000000"/>
+        </w:rPr>
+        <w:t>Engenharia</w:t>
+      </w:r>
+      <w:proofErr w:type="spellEnd"/>
+      <w:r>
+        <w:rPr>
+          <w:rFonts w:ascii="Arial" w:eastAsia="Times New Roman" w:hAnsi="Arial" w:cs="Arial"/>
+          <w:color w:val="000000"/>
+        </w:rPr>
+        <w:t xml:space="preserve"> de Software Experimental</w:t>
+      </w:r>
+    </w:p>
+    <w:p>
+      <w:pPr>
+        <w:spacing w:after="200" w:line="240" w:lineRule="auto"/>
+        <w:jc w:val="both"/>
+        <w:rPr>
+          <w:rFonts w:ascii="Times New Roman" w:eastAsia="Times New Roman" w:hAnsi="Times New Roman" w:cs="Times New Roman"/>
+          <w:sz w:val="24"/>
+          <w:szCs w:val="24"/>
+          <w:lang w:val="es-CO"/>
+        </w:rPr>
+      </w:pPr>
+      <w:r>
+        <w:rPr>
+          <w:rFonts w:ascii="Arial" w:eastAsia="Times New Roman" w:hAnsi="Arial" w:cs="Arial"/>
+          <w:color w:val="000000"/>
+          <w:lang w:val="es-CO"/>
+        </w:rPr>
+        <w:t xml:space="preserve">Os </w:t>
+      </w:r>
+      <w:proofErr w:type="spellStart"/>
+      <w:r>
+        <w:rPr>
+          <w:rFonts w:ascii="Arial" w:eastAsia="Times New Roman" w:hAnsi="Arial" w:cs="Arial"/>
+          <w:color w:val="000000"/>
+          <w:lang w:val="es-CO"/>
+        </w:rPr>
+        <w:t>trabalhos</w:t>
+      </w:r>
+      <w:proofErr w:type="spellEnd"/>
+      <w:r>
+        <w:rPr>
+          <w:rFonts w:ascii="Arial" w:eastAsia="Times New Roman" w:hAnsi="Arial" w:cs="Arial"/>
+          <w:color w:val="000000"/>
+          <w:lang w:val="es-CO"/>
+        </w:rPr>
+        <w:t xml:space="preserve"> </w:t>
+      </w:r>
+      <w:proofErr w:type="spellStart"/>
+      <w:r>
+        <w:rPr>
+          <w:rFonts w:ascii="Arial" w:eastAsia="Times New Roman" w:hAnsi="Arial" w:cs="Arial"/>
+          <w:color w:val="000000"/>
+          <w:lang w:val="es-CO"/>
+        </w:rPr>
+        <w:t>podem</w:t>
+      </w:r>
+      <w:proofErr w:type="spellEnd"/>
+      <w:r>
+        <w:rPr>
+          <w:rFonts w:ascii="Arial" w:eastAsia="Times New Roman" w:hAnsi="Arial" w:cs="Arial"/>
+          <w:color w:val="000000"/>
+          <w:lang w:val="es-CO"/>
+        </w:rPr>
+        <w:t xml:space="preserve"> ser </w:t>
+      </w:r>
+      <w:proofErr w:type="spellStart"/>
+      <w:r>
+        <w:rPr>
+          <w:rFonts w:ascii="Arial" w:eastAsia="Times New Roman" w:hAnsi="Arial" w:cs="Arial"/>
+          <w:color w:val="000000"/>
+          <w:lang w:val="es-CO"/>
+        </w:rPr>
+        <w:t>apresentados</w:t>
+      </w:r>
+      <w:proofErr w:type="spellEnd"/>
+      <w:r>
+        <w:rPr>
+          <w:rFonts w:ascii="Arial" w:eastAsia="Times New Roman" w:hAnsi="Arial" w:cs="Arial"/>
+          <w:color w:val="000000"/>
+          <w:lang w:val="es-CO"/>
+        </w:rPr>
+        <w:t xml:space="preserve"> </w:t>
+      </w:r>
+      <w:proofErr w:type="spellStart"/>
+      <w:r>
+        <w:rPr>
+          <w:rFonts w:ascii="Arial" w:eastAsia="Times New Roman" w:hAnsi="Arial" w:cs="Arial"/>
+          <w:color w:val="000000"/>
+          <w:lang w:val="es-CO"/>
+        </w:rPr>
+        <w:t>em</w:t>
+      </w:r>
+      <w:proofErr w:type="spellEnd"/>
+      <w:r>
+        <w:rPr>
+          <w:rFonts w:ascii="Arial" w:eastAsia="Times New Roman" w:hAnsi="Arial" w:cs="Arial"/>
+          <w:color w:val="000000"/>
+          <w:lang w:val="es-CO"/>
+        </w:rPr>
+        <w:t xml:space="preserve"> </w:t>
+      </w:r>
+      <w:proofErr w:type="spellStart"/>
+      <w:r>
+        <w:rPr>
+          <w:rFonts w:ascii="Arial" w:eastAsia="Times New Roman" w:hAnsi="Arial" w:cs="Arial"/>
+          <w:color w:val="000000"/>
+          <w:lang w:val="es-CO"/>
+        </w:rPr>
+        <w:t>qualquer</w:t>
+      </w:r>
+      <w:proofErr w:type="spellEnd"/>
+      <w:r>
+        <w:rPr>
+          <w:rFonts w:ascii="Arial" w:eastAsia="Times New Roman" w:hAnsi="Arial" w:cs="Arial"/>
+          <w:color w:val="000000"/>
+          <w:lang w:val="es-CO"/>
+        </w:rPr>
+        <w:t xml:space="preserve"> </w:t>
+      </w:r>
+      <w:proofErr w:type="spellStart"/>
+      <w:r>
+        <w:rPr>
+          <w:rFonts w:ascii="Arial" w:eastAsia="Times New Roman" w:hAnsi="Arial" w:cs="Arial"/>
+          <w:color w:val="000000"/>
+          <w:lang w:val="es-CO"/>
+        </w:rPr>
+        <w:t>uma</w:t>
+      </w:r>
+      <w:proofErr w:type="spellEnd"/>
+      <w:r>
+        <w:rPr>
+          <w:rFonts w:ascii="Arial" w:eastAsia="Times New Roman" w:hAnsi="Arial" w:cs="Arial"/>
+          <w:color w:val="000000"/>
+          <w:lang w:val="es-CO"/>
+        </w:rPr>
+        <w:t xml:space="preserve"> das </w:t>
+      </w:r>
+      <w:proofErr w:type="spellStart"/>
+      <w:r>
+        <w:rPr>
+          <w:rFonts w:ascii="Arial" w:eastAsia="Times New Roman" w:hAnsi="Arial" w:cs="Arial"/>
+          <w:color w:val="000000"/>
+          <w:lang w:val="es-CO"/>
+        </w:rPr>
+        <w:t>três</w:t>
+      </w:r>
+      <w:proofErr w:type="spellEnd"/>
+      <w:r>
+        <w:rPr>
+          <w:rFonts w:ascii="Arial" w:eastAsia="Times New Roman" w:hAnsi="Arial" w:cs="Arial"/>
+          <w:color w:val="000000"/>
+          <w:lang w:val="es-CO"/>
+        </w:rPr>
+        <w:t xml:space="preserve"> </w:t>
+      </w:r>
+      <w:proofErr w:type="spellStart"/>
+      <w:r>
+        <w:rPr>
+          <w:rFonts w:ascii="Arial" w:eastAsia="Times New Roman" w:hAnsi="Arial" w:cs="Arial"/>
+          <w:color w:val="000000"/>
+          <w:lang w:val="es-CO"/>
+        </w:rPr>
+        <w:t>categorias</w:t>
+      </w:r>
+      <w:proofErr w:type="spellEnd"/>
+      <w:r>
+        <w:rPr>
+          <w:rFonts w:ascii="Arial" w:eastAsia="Times New Roman" w:hAnsi="Arial" w:cs="Arial"/>
+          <w:color w:val="000000"/>
+          <w:lang w:val="es-CO"/>
+        </w:rPr>
+        <w:t xml:space="preserve"> (i.e. Técnicos, </w:t>
+      </w:r>
+      <w:proofErr w:type="spellStart"/>
+      <w:r>
+        <w:rPr>
+          <w:rFonts w:ascii="Arial" w:eastAsia="Times New Roman" w:hAnsi="Arial" w:cs="Arial"/>
+          <w:color w:val="000000"/>
+          <w:lang w:val="es-CO"/>
+        </w:rPr>
+        <w:t>Idéias</w:t>
+      </w:r>
+      <w:proofErr w:type="spellEnd"/>
+      <w:r>
+        <w:rPr>
+          <w:rFonts w:ascii="Arial" w:eastAsia="Times New Roman" w:hAnsi="Arial" w:cs="Arial"/>
+          <w:color w:val="000000"/>
+          <w:lang w:val="es-CO"/>
+        </w:rPr>
+        <w:t xml:space="preserve"> Emergentes e </w:t>
+      </w:r>
+      <w:proofErr w:type="spellStart"/>
+      <w:r>
+        <w:rPr>
+          <w:rFonts w:ascii="Arial" w:eastAsia="Times New Roman" w:hAnsi="Arial" w:cs="Arial"/>
+          <w:color w:val="000000"/>
+          <w:lang w:val="es-CO"/>
+        </w:rPr>
+        <w:t>Ferramentas</w:t>
+      </w:r>
+      <w:proofErr w:type="spellEnd"/>
+      <w:r>
+        <w:rPr>
+          <w:rFonts w:ascii="Arial" w:eastAsia="Times New Roman" w:hAnsi="Arial" w:cs="Arial"/>
+          <w:color w:val="000000"/>
+          <w:lang w:val="es-CO"/>
+        </w:rPr>
+        <w:t xml:space="preserve">) e </w:t>
+      </w:r>
+      <w:proofErr w:type="spellStart"/>
+      <w:r>
+        <w:rPr>
+          <w:rFonts w:ascii="Arial" w:eastAsia="Times New Roman" w:hAnsi="Arial" w:cs="Arial"/>
+          <w:color w:val="000000"/>
+          <w:lang w:val="es-CO"/>
+        </w:rPr>
+        <w:t>em</w:t>
+      </w:r>
+      <w:proofErr w:type="spellEnd"/>
+      <w:r>
+        <w:rPr>
+          <w:rFonts w:ascii="Arial" w:eastAsia="Times New Roman" w:hAnsi="Arial" w:cs="Arial"/>
+          <w:color w:val="000000"/>
+          <w:lang w:val="es-CO"/>
+        </w:rPr>
+        <w:t xml:space="preserve"> </w:t>
+      </w:r>
+      <w:proofErr w:type="spellStart"/>
+      <w:r>
+        <w:rPr>
+          <w:rFonts w:ascii="Arial" w:eastAsia="Times New Roman" w:hAnsi="Arial" w:cs="Arial"/>
+          <w:color w:val="000000"/>
+          <w:lang w:val="es-CO"/>
+        </w:rPr>
+        <w:t>uma</w:t>
+      </w:r>
+      <w:proofErr w:type="spellEnd"/>
+      <w:r>
+        <w:rPr>
+          <w:rFonts w:ascii="Arial" w:eastAsia="Times New Roman" w:hAnsi="Arial" w:cs="Arial"/>
+          <w:color w:val="000000"/>
+          <w:lang w:val="es-CO"/>
+        </w:rPr>
+        <w:t xml:space="preserve"> das </w:t>
+      </w:r>
+      <w:proofErr w:type="spellStart"/>
+      <w:r>
+        <w:rPr>
+          <w:rFonts w:ascii="Arial" w:eastAsia="Times New Roman" w:hAnsi="Arial" w:cs="Arial"/>
+          <w:color w:val="000000"/>
+          <w:lang w:val="es-CO"/>
+        </w:rPr>
+        <w:t>três</w:t>
+      </w:r>
+      <w:proofErr w:type="spellEnd"/>
+      <w:r>
+        <w:rPr>
+          <w:rFonts w:ascii="Arial" w:eastAsia="Times New Roman" w:hAnsi="Arial" w:cs="Arial"/>
+          <w:color w:val="000000"/>
+          <w:lang w:val="es-CO"/>
+        </w:rPr>
+        <w:t xml:space="preserve"> </w:t>
+      </w:r>
+      <w:proofErr w:type="spellStart"/>
+      <w:r>
+        <w:rPr>
+          <w:rFonts w:ascii="Arial" w:eastAsia="Times New Roman" w:hAnsi="Arial" w:cs="Arial"/>
+          <w:color w:val="000000"/>
+          <w:lang w:val="es-CO"/>
+        </w:rPr>
+        <w:t>línguas</w:t>
+      </w:r>
+      <w:proofErr w:type="spellEnd"/>
+      <w:r>
+        <w:rPr>
+          <w:rFonts w:ascii="Arial" w:eastAsia="Times New Roman" w:hAnsi="Arial" w:cs="Arial"/>
+          <w:color w:val="000000"/>
+          <w:lang w:val="es-CO"/>
+        </w:rPr>
+        <w:t xml:space="preserve"> </w:t>
+      </w:r>
+      <w:proofErr w:type="spellStart"/>
+      <w:r>
+        <w:rPr>
+          <w:rFonts w:ascii="Arial" w:eastAsia="Times New Roman" w:hAnsi="Arial" w:cs="Arial"/>
+          <w:color w:val="000000"/>
+          <w:lang w:val="es-CO"/>
+        </w:rPr>
+        <w:t>oficiais</w:t>
+      </w:r>
+      <w:proofErr w:type="spellEnd"/>
+      <w:r>
+        <w:rPr>
+          <w:rFonts w:ascii="Arial" w:eastAsia="Times New Roman" w:hAnsi="Arial" w:cs="Arial"/>
+          <w:color w:val="000000"/>
+          <w:lang w:val="es-CO"/>
+        </w:rPr>
+        <w:t xml:space="preserve"> do </w:t>
+      </w:r>
+      <w:proofErr w:type="spellStart"/>
+      <w:r>
+        <w:rPr>
+          <w:rFonts w:ascii="Arial" w:eastAsia="Times New Roman" w:hAnsi="Arial" w:cs="Arial"/>
+          <w:color w:val="000000"/>
+          <w:lang w:val="es-CO"/>
+        </w:rPr>
+        <w:t>CIbSE</w:t>
+      </w:r>
+      <w:proofErr w:type="spellEnd"/>
+      <w:r>
+        <w:rPr>
+          <w:rFonts w:ascii="Arial" w:eastAsia="Times New Roman" w:hAnsi="Arial" w:cs="Arial"/>
+          <w:color w:val="000000"/>
+          <w:lang w:val="es-CO"/>
+        </w:rPr>
+        <w:t xml:space="preserve">: </w:t>
+      </w:r>
+      <w:proofErr w:type="spellStart"/>
+      <w:r>
+        <w:rPr>
+          <w:rFonts w:ascii="Arial" w:eastAsia="Times New Roman" w:hAnsi="Arial" w:cs="Arial"/>
+          <w:color w:val="000000"/>
+          <w:lang w:val="es-CO"/>
+        </w:rPr>
+        <w:t>inglês</w:t>
+      </w:r>
+      <w:proofErr w:type="spellEnd"/>
+      <w:r>
+        <w:rPr>
+          <w:rFonts w:ascii="Arial" w:eastAsia="Times New Roman" w:hAnsi="Arial" w:cs="Arial"/>
+          <w:color w:val="000000"/>
+          <w:lang w:val="es-CO"/>
+        </w:rPr>
+        <w:t xml:space="preserve">, </w:t>
+      </w:r>
+      <w:proofErr w:type="spellStart"/>
+      <w:r>
+        <w:rPr>
+          <w:rFonts w:ascii="Arial" w:eastAsia="Times New Roman" w:hAnsi="Arial" w:cs="Arial"/>
+          <w:color w:val="000000"/>
+          <w:lang w:val="es-CO"/>
+        </w:rPr>
+        <w:t>espanhol</w:t>
+      </w:r>
+      <w:proofErr w:type="spellEnd"/>
+      <w:r>
+        <w:rPr>
+          <w:rFonts w:ascii="Arial" w:eastAsia="Times New Roman" w:hAnsi="Arial" w:cs="Arial"/>
+          <w:color w:val="000000"/>
+          <w:lang w:val="es-CO"/>
+        </w:rPr>
+        <w:t xml:space="preserve"> e </w:t>
+      </w:r>
+      <w:proofErr w:type="spellStart"/>
+      <w:r>
+        <w:rPr>
+          <w:rFonts w:ascii="Arial" w:eastAsia="Times New Roman" w:hAnsi="Arial" w:cs="Arial"/>
+          <w:color w:val="000000"/>
+          <w:lang w:val="es-CO"/>
+        </w:rPr>
+        <w:t>português</w:t>
+      </w:r>
+      <w:proofErr w:type="spellEnd"/>
+      <w:r>
+        <w:rPr>
+          <w:rFonts w:ascii="Arial" w:eastAsia="Times New Roman" w:hAnsi="Arial" w:cs="Arial"/>
+          <w:color w:val="000000"/>
+          <w:lang w:val="es-CO"/>
+        </w:rPr>
+        <w:t xml:space="preserve">. A seguir, os </w:t>
+      </w:r>
+      <w:proofErr w:type="spellStart"/>
+      <w:r>
+        <w:rPr>
+          <w:rFonts w:ascii="Arial" w:eastAsia="Times New Roman" w:hAnsi="Arial" w:cs="Arial"/>
+          <w:color w:val="000000"/>
+          <w:lang w:val="es-CO"/>
+        </w:rPr>
+        <w:t>detalhes</w:t>
+      </w:r>
+      <w:proofErr w:type="spellEnd"/>
+      <w:r>
+        <w:rPr>
+          <w:rFonts w:ascii="Arial" w:eastAsia="Times New Roman" w:hAnsi="Arial" w:cs="Arial"/>
+          <w:color w:val="000000"/>
+          <w:lang w:val="es-CO"/>
+        </w:rPr>
+        <w:t xml:space="preserve"> de cada </w:t>
+      </w:r>
+      <w:proofErr w:type="spellStart"/>
+      <w:r>
+        <w:rPr>
+          <w:rFonts w:ascii="Arial" w:eastAsia="Times New Roman" w:hAnsi="Arial" w:cs="Arial"/>
+          <w:color w:val="000000"/>
+          <w:lang w:val="es-CO"/>
+        </w:rPr>
+        <w:t>linha</w:t>
+      </w:r>
+      <w:proofErr w:type="spellEnd"/>
+      <w:r>
+        <w:rPr>
+          <w:rFonts w:ascii="Arial" w:eastAsia="Times New Roman" w:hAnsi="Arial" w:cs="Arial"/>
+          <w:color w:val="000000"/>
+          <w:lang w:val="es-CO"/>
+        </w:rPr>
+        <w:t xml:space="preserve"> temática </w:t>
+      </w:r>
+      <w:proofErr w:type="spellStart"/>
+      <w:r>
+        <w:rPr>
+          <w:rFonts w:ascii="Arial" w:eastAsia="Times New Roman" w:hAnsi="Arial" w:cs="Arial"/>
+          <w:color w:val="000000"/>
+          <w:lang w:val="es-CO"/>
+        </w:rPr>
+        <w:t>são</w:t>
+      </w:r>
+      <w:proofErr w:type="spellEnd"/>
+      <w:r>
+        <w:rPr>
+          <w:rFonts w:ascii="Arial" w:eastAsia="Times New Roman" w:hAnsi="Arial" w:cs="Arial"/>
+          <w:color w:val="000000"/>
+          <w:lang w:val="es-CO"/>
+        </w:rPr>
+        <w:t xml:space="preserve"> descritos, juntamente </w:t>
+      </w:r>
+      <w:proofErr w:type="spellStart"/>
+      <w:r>
+        <w:rPr>
+          <w:rFonts w:ascii="Arial" w:eastAsia="Times New Roman" w:hAnsi="Arial" w:cs="Arial"/>
+          <w:color w:val="000000"/>
+          <w:lang w:val="es-CO"/>
+        </w:rPr>
+        <w:t>com</w:t>
+      </w:r>
+      <w:proofErr w:type="spellEnd"/>
+      <w:r>
+        <w:rPr>
+          <w:rFonts w:ascii="Arial" w:eastAsia="Times New Roman" w:hAnsi="Arial" w:cs="Arial"/>
+          <w:color w:val="000000"/>
+          <w:lang w:val="es-CO"/>
+        </w:rPr>
+        <w:t xml:space="preserve"> </w:t>
+      </w:r>
+      <w:proofErr w:type="spellStart"/>
+      <w:r>
+        <w:rPr>
+          <w:rFonts w:ascii="Arial" w:eastAsia="Times New Roman" w:hAnsi="Arial" w:cs="Arial"/>
+          <w:color w:val="000000"/>
+          <w:lang w:val="es-CO"/>
+        </w:rPr>
+        <w:t>seus</w:t>
+      </w:r>
+      <w:proofErr w:type="spellEnd"/>
+      <w:r>
+        <w:rPr>
+          <w:rFonts w:ascii="Arial" w:eastAsia="Times New Roman" w:hAnsi="Arial" w:cs="Arial"/>
+          <w:color w:val="000000"/>
+          <w:lang w:val="es-CO"/>
+        </w:rPr>
+        <w:t xml:space="preserve"> </w:t>
+      </w:r>
+      <w:proofErr w:type="spellStart"/>
+      <w:r>
+        <w:rPr>
+          <w:rFonts w:ascii="Arial" w:eastAsia="Times New Roman" w:hAnsi="Arial" w:cs="Arial"/>
+          <w:color w:val="000000"/>
+          <w:lang w:val="es-CO"/>
+        </w:rPr>
+        <w:t>coordenadores</w:t>
+      </w:r>
+      <w:proofErr w:type="spellEnd"/>
+      <w:r>
+        <w:rPr>
+          <w:rFonts w:ascii="Arial" w:eastAsia="Times New Roman" w:hAnsi="Arial" w:cs="Arial"/>
+          <w:color w:val="000000"/>
+          <w:lang w:val="es-CO"/>
+        </w:rPr>
+        <w:t xml:space="preserve"> de </w:t>
+      </w:r>
+      <w:proofErr w:type="spellStart"/>
+      <w:r>
+        <w:rPr>
+          <w:rFonts w:ascii="Arial" w:eastAsia="Times New Roman" w:hAnsi="Arial" w:cs="Arial"/>
+          <w:color w:val="000000"/>
+          <w:lang w:val="es-CO"/>
+        </w:rPr>
+        <w:t>comitê</w:t>
+      </w:r>
+      <w:proofErr w:type="spellEnd"/>
+      <w:r>
+        <w:rPr>
+          <w:rFonts w:ascii="Arial" w:eastAsia="Times New Roman" w:hAnsi="Arial" w:cs="Arial"/>
+          <w:color w:val="000000"/>
+          <w:lang w:val="es-CO"/>
+        </w:rPr>
+        <w:t xml:space="preserve"> de programa.</w:t>
+      </w:r>
+    </w:p>
+    <w:p>
+      <w:pPr>
+        <w:spacing w:after="200" w:line="240" w:lineRule="auto"/>
+        <w:jc w:val="both"/>
+        <w:rPr>
+          <w:rFonts w:ascii="Arial" w:eastAsia="Times New Roman" w:hAnsi="Arial" w:cs="Arial"/>
+          <w:color w:val="000000"/>
+          <w:lang w:val="es-CO"/>
+        </w:rPr>
+      </w:pPr>
+      <w:r>
+        <w:rPr>
+          <w:rFonts w:ascii="Arial" w:eastAsia="Times New Roman" w:hAnsi="Arial" w:cs="Arial"/>
+          <w:color w:val="000000"/>
+          <w:lang w:val="es-CO"/>
+        </w:rPr>
+        <w:t xml:space="preserve">Para </w:t>
+      </w:r>
+      <w:proofErr w:type="spellStart"/>
+      <w:r>
+        <w:rPr>
+          <w:rFonts w:ascii="Arial" w:eastAsia="Times New Roman" w:hAnsi="Arial" w:cs="Arial"/>
+          <w:color w:val="000000"/>
+          <w:lang w:val="es-CO"/>
+        </w:rPr>
+        <w:t>mais</w:t>
+      </w:r>
+      <w:proofErr w:type="spellEnd"/>
+      <w:r>
+        <w:rPr>
+          <w:rFonts w:ascii="Arial" w:eastAsia="Times New Roman" w:hAnsi="Arial" w:cs="Arial"/>
+          <w:color w:val="000000"/>
+          <w:lang w:val="es-CO"/>
+        </w:rPr>
+        <w:t xml:space="preserve"> </w:t>
+      </w:r>
+      <w:proofErr w:type="spellStart"/>
+      <w:r>
+        <w:rPr>
+          <w:rFonts w:ascii="Arial" w:eastAsia="Times New Roman" w:hAnsi="Arial" w:cs="Arial"/>
+          <w:color w:val="000000"/>
+          <w:lang w:val="es-CO"/>
+        </w:rPr>
+        <w:t>informações</w:t>
+      </w:r>
+      <w:proofErr w:type="spellEnd"/>
+      <w:r>
+        <w:rPr>
+          <w:rFonts w:ascii="Arial" w:eastAsia="Times New Roman" w:hAnsi="Arial" w:cs="Arial"/>
+          <w:color w:val="000000"/>
+          <w:lang w:val="es-CO"/>
+        </w:rPr>
+        <w:t xml:space="preserve">, visite o portal do </w:t>
+      </w:r>
+      <w:proofErr w:type="spellStart"/>
+      <w:r>
+        <w:rPr>
+          <w:rFonts w:ascii="Arial" w:eastAsia="Times New Roman" w:hAnsi="Arial" w:cs="Arial"/>
+          <w:color w:val="000000"/>
+          <w:lang w:val="es-CO"/>
+        </w:rPr>
+        <w:t>CibSE</w:t>
+      </w:r>
+      <w:proofErr w:type="spellEnd"/>
+      <w:r>
+        <w:rPr>
+          <w:rFonts w:ascii="Arial" w:eastAsia="Times New Roman" w:hAnsi="Arial" w:cs="Arial"/>
+          <w:color w:val="000000"/>
+          <w:lang w:val="es-CO"/>
+        </w:rPr>
+        <w:t xml:space="preserve"> 2018 (</w:t>
+      </w:r>
+      <w:hyperlink r:id="rId5" w:history="1">
+        <w:r>
+          <w:rPr>
+            <w:rFonts w:ascii="Arial" w:eastAsia="Times New Roman" w:hAnsi="Arial" w:cs="Arial"/>
+            <w:color w:val="1155CC"/>
+            <w:u w:val="single"/>
+            <w:lang w:val="es-CO"/>
+          </w:rPr>
+          <w:t>http://cibseconference.org</w:t>
+        </w:r>
+      </w:hyperlink>
+      <w:r>
+        <w:rPr>
+          <w:rFonts w:ascii="Arial" w:eastAsia="Times New Roman" w:hAnsi="Arial" w:cs="Arial"/>
+          <w:color w:val="000000"/>
+          <w:lang w:val="es-CO"/>
+        </w:rPr>
+        <w:t xml:space="preserve">), entre </w:t>
+      </w:r>
+      <w:proofErr w:type="spellStart"/>
+      <w:r>
+        <w:rPr>
+          <w:rFonts w:ascii="Arial" w:eastAsia="Times New Roman" w:hAnsi="Arial" w:cs="Arial"/>
+          <w:color w:val="000000"/>
+          <w:lang w:val="es-CO"/>
+        </w:rPr>
+        <w:t>em</w:t>
+      </w:r>
+      <w:proofErr w:type="spellEnd"/>
+      <w:r>
+        <w:rPr>
+          <w:rFonts w:ascii="Arial" w:eastAsia="Times New Roman" w:hAnsi="Arial" w:cs="Arial"/>
+          <w:color w:val="000000"/>
+          <w:lang w:val="es-CO"/>
+        </w:rPr>
+        <w:t xml:space="preserve"> </w:t>
+      </w:r>
+      <w:proofErr w:type="spellStart"/>
+      <w:r>
+        <w:rPr>
+          <w:rFonts w:ascii="Arial" w:eastAsia="Times New Roman" w:hAnsi="Arial" w:cs="Arial"/>
+          <w:color w:val="000000"/>
+          <w:lang w:val="es-CO"/>
+        </w:rPr>
+        <w:t>contato</w:t>
+      </w:r>
+      <w:proofErr w:type="spellEnd"/>
+      <w:r>
+        <w:rPr>
+          <w:rFonts w:ascii="Arial" w:eastAsia="Times New Roman" w:hAnsi="Arial" w:cs="Arial"/>
+          <w:color w:val="000000"/>
+          <w:lang w:val="es-CO"/>
+        </w:rPr>
+        <w:t xml:space="preserve"> por e-mail (info.cibse@gmail.com) </w:t>
+      </w:r>
+      <w:proofErr w:type="spellStart"/>
+      <w:r>
+        <w:rPr>
+          <w:rFonts w:ascii="Arial" w:eastAsia="Times New Roman" w:hAnsi="Arial" w:cs="Arial"/>
+          <w:color w:val="000000"/>
+          <w:lang w:val="es-CO"/>
+        </w:rPr>
+        <w:t>ou</w:t>
+      </w:r>
+      <w:proofErr w:type="spellEnd"/>
+      <w:r>
+        <w:rPr>
+          <w:rFonts w:ascii="Arial" w:eastAsia="Times New Roman" w:hAnsi="Arial" w:cs="Arial"/>
+          <w:color w:val="000000"/>
+          <w:lang w:val="es-CO"/>
+        </w:rPr>
+        <w:t xml:space="preserve"> use </w:t>
+      </w:r>
+      <w:proofErr w:type="spellStart"/>
+      <w:r>
+        <w:rPr>
+          <w:rFonts w:ascii="Arial" w:eastAsia="Times New Roman" w:hAnsi="Arial" w:cs="Arial"/>
+          <w:color w:val="000000"/>
+          <w:lang w:val="es-CO"/>
+        </w:rPr>
+        <w:t>qualquer</w:t>
+      </w:r>
+      <w:proofErr w:type="spellEnd"/>
+      <w:r>
+        <w:rPr>
+          <w:rFonts w:ascii="Arial" w:eastAsia="Times New Roman" w:hAnsi="Arial" w:cs="Arial"/>
+          <w:color w:val="000000"/>
+          <w:lang w:val="es-CO"/>
+        </w:rPr>
+        <w:t xml:space="preserve"> </w:t>
+      </w:r>
+      <w:proofErr w:type="spellStart"/>
+      <w:r>
+        <w:rPr>
+          <w:rFonts w:ascii="Arial" w:eastAsia="Times New Roman" w:hAnsi="Arial" w:cs="Arial"/>
+          <w:color w:val="000000"/>
+          <w:lang w:val="es-CO"/>
+        </w:rPr>
+        <w:t>um</w:t>
+      </w:r>
+      <w:proofErr w:type="spellEnd"/>
+      <w:r>
+        <w:rPr>
+          <w:rFonts w:ascii="Arial" w:eastAsia="Times New Roman" w:hAnsi="Arial" w:cs="Arial"/>
+          <w:color w:val="000000"/>
+          <w:lang w:val="es-CO"/>
+        </w:rPr>
+        <w:t xml:space="preserve"> dos </w:t>
+      </w:r>
+      <w:proofErr w:type="spellStart"/>
+      <w:r>
+        <w:rPr>
+          <w:rFonts w:ascii="Arial" w:eastAsia="Times New Roman" w:hAnsi="Arial" w:cs="Arial"/>
+          <w:color w:val="000000"/>
+          <w:lang w:val="es-CO"/>
+        </w:rPr>
+        <w:t>nossos</w:t>
+      </w:r>
+      <w:proofErr w:type="spellEnd"/>
+      <w:r>
+        <w:rPr>
+          <w:rFonts w:ascii="Arial" w:eastAsia="Times New Roman" w:hAnsi="Arial" w:cs="Arial"/>
+          <w:color w:val="000000"/>
+          <w:lang w:val="es-CO"/>
+        </w:rPr>
+        <w:t xml:space="preserve"> </w:t>
+      </w:r>
+      <w:proofErr w:type="spellStart"/>
+      <w:r>
+        <w:rPr>
+          <w:rFonts w:ascii="Arial" w:eastAsia="Times New Roman" w:hAnsi="Arial" w:cs="Arial"/>
+          <w:color w:val="000000"/>
+          <w:lang w:val="es-CO"/>
+        </w:rPr>
+        <w:t>meios</w:t>
+      </w:r>
+      <w:proofErr w:type="spellEnd"/>
+      <w:r>
+        <w:rPr>
+          <w:rFonts w:ascii="Arial" w:eastAsia="Times New Roman" w:hAnsi="Arial" w:cs="Arial"/>
+          <w:color w:val="000000"/>
+          <w:lang w:val="es-CO"/>
+        </w:rPr>
+        <w:t xml:space="preserve"> de </w:t>
+      </w:r>
+      <w:proofErr w:type="spellStart"/>
+      <w:r>
+        <w:rPr>
+          <w:rFonts w:ascii="Arial" w:eastAsia="Times New Roman" w:hAnsi="Arial" w:cs="Arial"/>
+          <w:color w:val="000000"/>
+          <w:lang w:val="es-CO"/>
+        </w:rPr>
+        <w:t>comunicação</w:t>
+      </w:r>
+      <w:proofErr w:type="spellEnd"/>
+      <w:r>
+        <w:rPr>
+          <w:rFonts w:ascii="Arial" w:eastAsia="Times New Roman" w:hAnsi="Arial" w:cs="Arial"/>
+          <w:color w:val="000000"/>
+          <w:lang w:val="es-CO"/>
+        </w:rPr>
+        <w:t xml:space="preserve"> </w:t>
+      </w:r>
+      <w:proofErr w:type="spellStart"/>
+      <w:r>
+        <w:rPr>
+          <w:rFonts w:ascii="Arial" w:eastAsia="Times New Roman" w:hAnsi="Arial" w:cs="Arial"/>
+          <w:color w:val="000000"/>
+          <w:lang w:val="es-CO"/>
+        </w:rPr>
+        <w:t>sociais</w:t>
+      </w:r>
+      <w:proofErr w:type="spellEnd"/>
+      <w:r>
+        <w:rPr>
+          <w:rFonts w:ascii="Arial" w:eastAsia="Times New Roman" w:hAnsi="Arial" w:cs="Arial"/>
+          <w:color w:val="000000"/>
+          <w:lang w:val="es-CO"/>
+        </w:rPr>
+        <w:t xml:space="preserve"> (Twitter e Facebook).</w:t>
+      </w:r>
+    </w:p>
+    <w:p>
+      <w:pPr>
+        <w:spacing w:after="200" w:line="240" w:lineRule="auto"/>
+        <w:jc w:val="both"/>
+        <w:rPr>
+          <w:rFonts w:ascii="Arial" w:eastAsia="Times New Roman" w:hAnsi="Arial" w:cs="Arial"/>
+          <w:color w:val="000000"/>
+          <w:lang w:val="es-CO"/>
+        </w:rPr>
+      </w:pPr>
+    </w:p>
+    <w:p>
+      <w:pPr>
+        <w:spacing w:after="200" w:line="240" w:lineRule="auto"/>
+        <w:jc w:val="both"/>
+        <w:rPr>
+          <w:rFonts w:ascii="Arial" w:eastAsia="Times New Roman" w:hAnsi="Arial" w:cs="Arial"/>
+          <w:color w:val="000000"/>
+          <w:lang w:val="es-CO"/>
+        </w:rPr>
+      </w:pPr>
+    </w:p>
+    <w:p>
+      <w:pPr>
+        <w:spacing w:after="200" w:line="240" w:lineRule="auto"/>
+        <w:jc w:val="both"/>
+        <w:rPr>
+          <w:rFonts w:ascii="Times New Roman" w:eastAsia="Times New Roman" w:hAnsi="Times New Roman" w:cs="Times New Roman"/>
+          <w:sz w:val="24"/>
+          <w:szCs w:val="24"/>
+          <w:lang w:val="es-CO"/>
+        </w:rPr>
+      </w:pPr>
+      <w:bookmarkStart w:id="0" w:name="_GoBack"/>
+      <w:bookmarkEnd w:id="0"/>
+    </w:p>
+    <w:p>
+      <w:pPr>
+        <w:spacing w:after="200" w:line="240" w:lineRule="auto"/>
+        <w:jc w:val="both"/>
+        <w:rPr>
+          <w:rFonts w:ascii="Times New Roman" w:eastAsia="Times New Roman" w:hAnsi="Times New Roman" w:cs="Times New Roman"/>
+          <w:sz w:val="24"/>
+          <w:szCs w:val="24"/>
+          <w:lang w:val="es-CO"/>
+        </w:rPr>
+      </w:pPr>
+      <w:r>
+        <w:rPr>
+          <w:rFonts w:ascii="Arial" w:eastAsia="Times New Roman" w:hAnsi="Arial" w:cs="Arial"/>
+          <w:color w:val="000000"/>
+          <w:lang w:val="es-CO"/>
+        </w:rPr>
+        <w:lastRenderedPageBreak/>
         <w:t>-------------------------------------------------------------------------------</w:t>
       </w:r>
     </w:p>
@@ -5197,8 +8030,6 @@
           <w:lang w:val="es-CO"/>
         </w:rPr>
       </w:pPr>
-      <w:bookmarkStart w:id="0" w:name="_GoBack"/>
-      <w:bookmarkEnd w:id="0"/>
       <w:proofErr w:type="spellStart"/>
       <w:r>
         <w:rPr>
@@ -14543,6 +17374,155 @@
       </w:rPr>
     </w:lvl>
   </w:abstractNum>
+  <w:abstractNum w:abstractNumId="4" w15:restartNumberingAfterBreak="0">
+    <w:nsid w:val="5C5440E8"/>
+    <w:multiLevelType w:val="multilevel"/>
+    <w:tmpl w:val="A44EBD4E"/>
+    <w:lvl w:ilvl="0">
+      <w:start w:val="1"/>
+      <w:numFmt w:val="bullet"/>
+      <w:lvlText w:val=""/>
+      <w:lvlJc w:val="left"/>
+      <w:pPr>
+        <w:tabs>
+          <w:tab w:val="num" w:pos="720"/>
+        </w:tabs>
+        <w:ind w:left="720" w:hanging="360"/>
+      </w:pPr>
+      <w:rPr>
+        <w:rFonts w:ascii="Symbol" w:hAnsi="Symbol" w:hint="default"/>
+        <w:sz w:val="20"/>
+      </w:rPr>
+    </w:lvl>
+    <w:lvl w:ilvl="1" w:tentative="1">
+      <w:start w:val="1"/>
+      <w:numFmt w:val="bullet"/>
+      <w:lvlText w:val="o"/>
+      <w:lvlJc w:val="left"/>
+      <w:pPr>
+        <w:tabs>
+          <w:tab w:val="num" w:pos="1440"/>
+        </w:tabs>
+        <w:ind w:left="1440" w:hanging="360"/>
+      </w:pPr>
+      <w:rPr>
+        <w:rFonts w:ascii="Courier New" w:hAnsi="Courier New" w:hint="default"/>
+        <w:sz w:val="20"/>
+      </w:rPr>
+    </w:lvl>
+    <w:lvl w:ilvl="2" w:tentative="1">
+      <w:start w:val="1"/>
+      <w:numFmt w:val="bullet"/>
+      <w:lvlText w:val=""/>
+      <w:lvlJc w:val="left"/>
+      <w:pPr>
+        <w:tabs>
+          <w:tab w:val="num" w:pos="2160"/>
+        </w:tabs>
+        <w:ind w:left="2160" w:hanging="360"/>
+      </w:pPr>
+      <w:rPr>
+        <w:rFonts w:ascii="Wingdings" w:hAnsi="Wingdings" w:hint="default"/>
+        <w:sz w:val="20"/>
+      </w:rPr>
+    </w:lvl>
+    <w:lvl w:ilvl="3" w:tentative="1">
+      <w:start w:val="1"/>
+      <w:numFmt w:val="bullet"/>
+      <w:lvlText w:val=""/>
+      <w:lvlJc w:val="left"/>
+      <w:pPr>
+        <w:tabs>
+          <w:tab w:val="num" w:pos="2880"/>
+        </w:tabs>
+        <w:ind w:left="2880" w:hanging="360"/>
+      </w:pPr>
+      <w:rPr>
+        <w:rFonts w:ascii="Wingdings" w:hAnsi="Wingdings" w:hint="default"/>
+        <w:sz w:val="20"/>
+      </w:rPr>
+    </w:lvl>
+    <w:lvl w:ilvl="4" w:tentative="1">
+      <w:start w:val="1"/>
+      <w:numFmt w:val="bullet"/>
+      <w:lvlText w:val=""/>
+      <w:lvlJc w:val="left"/>
+      <w:pPr>
+        <w:tabs>
+          <w:tab w:val="num" w:pos="3600"/>
+        </w:tabs>
+        <w:ind w:left="3600" w:hanging="360"/>
+      </w:pPr>
+      <w:rPr>
+        <w:rFonts w:ascii="Wingdings" w:hAnsi="Wingdings" w:hint="default"/>
+        <w:sz w:val="20"/>
+      </w:rPr>
+    </w:lvl>
+    <w:lvl w:ilvl="5" w:tentative="1">
+      <w:start w:val="1"/>
+      <w:numFmt w:val="bullet"/>
+      <w:lvlText w:val=""/>
+      <w:lvlJc w:val="left"/>
+      <w:pPr>
+        <w:tabs>
+          <w:tab w:val="num" w:pos="4320"/>
+        </w:tabs>
+        <w:ind w:left="4320" w:hanging="360"/>
+      </w:pPr>
+      <w:rPr>
+        <w:rFonts w:ascii="Wingdings" w:hAnsi="Wingdings" w:hint="default"/>
+        <w:sz w:val="20"/>
+      </w:rPr>
+    </w:lvl>
+    <w:lvl w:ilvl="6" w:tentative="1">
+      <w:start w:val="1"/>
+      <w:numFmt w:val="bullet"/>
+      <w:lvlText w:val=""/>
+      <w:lvlJc w:val="left"/>
+      <w:pPr>
+        <w:tabs>
+          <w:tab w:val="num" w:pos="5040"/>
+        </w:tabs>
+        <w:ind w:left="5040" w:hanging="360"/>
+      </w:pPr>
+      <w:rPr>
+        <w:rFonts w:ascii="Wingdings" w:hAnsi="Wingdings" w:hint="default"/>
+        <w:sz w:val="20"/>
+      </w:rPr>
+    </w:lvl>
+    <w:lvl w:ilvl="7" w:tentative="1">
+      <w:start w:val="1"/>
+      <w:numFmt w:val="bullet"/>
+      <w:lvlText w:val=""/>
+      <w:lvlJc w:val="left"/>
+      <w:pPr>
+        <w:tabs>
+          <w:tab w:val="num" w:pos="5760"/>
+        </w:tabs>
+        <w:ind w:left="5760" w:hanging="360"/>
+      </w:pPr>
+      <w:rPr>
+        <w:rFonts w:ascii="Wingdings" w:hAnsi="Wingdings" w:hint="default"/>
+        <w:sz w:val="20"/>
+      </w:rPr>
+    </w:lvl>
+    <w:lvl w:ilvl="8" w:tentative="1">
+      <w:start w:val="1"/>
+      <w:numFmt w:val="bullet"/>
+      <w:lvlText w:val=""/>
+      <w:lvlJc w:val="left"/>
+      <w:pPr>
+        <w:tabs>
+          <w:tab w:val="num" w:pos="6480"/>
+        </w:tabs>
+        <w:ind w:left="6480" w:hanging="360"/>
+      </w:pPr>
+      <w:rPr>
+        <w:rFonts w:ascii="Wingdings" w:hAnsi="Wingdings" w:hint="default"/>
+        <w:sz w:val="20"/>
+      </w:rPr>
+    </w:lvl>
+  </w:abstractNum>
   <w:num w:numId="1">
     <w:abstractNumId w:val="2"/>
   </w:num>
@@ -14554,6 +17534,9 @@
   </w:num>
   <w:num w:numId="4">
     <w:abstractNumId w:val="3"/>
+  </w:num>
+  <w:num w:numId="5">
+    <w:abstractNumId w:val="4"/>
   </w:num>
 </w:numbering>
 </file>
@@ -14995,6 +17978,18 @@
       <w:szCs w:val="24"/>
     </w:rPr>
   </w:style>
+  <w:style w:type="character" w:styleId="Hyperlink">
+    <w:name w:val="Hyperlink"/>
+    <w:basedOn w:val="DefaultParagraphFont"/>
+    <w:uiPriority w:val="99"/>
+    <w:semiHidden/>
+    <w:unhideWhenUsed/>
+    <w:rsid w:val="006E0E51"/>
+    <w:rPr>
+      <w:color w:val="0000FF"/>
+      <w:u w:val="single"/>
+    </w:rPr>
+  </w:style>
 </w:styles>
 </file>
 

</xml_diff>